<commit_message>
Se editaron los requerimientos
</commit_message>
<xml_diff>
--- a/02.Desarrollo del Proyecto/Requerimientos/Requerimientos.docx
+++ b/02.Desarrollo del Proyecto/Requerimientos/Requerimientos.docx
@@ -2799,8 +2799,6 @@
           <w:lang w:val="es-ES_tradnl"/>
         </w:rPr>
       </w:pPr>
-      <w:bookmarkStart w:id="8" w:name="_GoBack"/>
-      <w:bookmarkEnd w:id="8"/>
     </w:p>
     <w:tbl>
       <w:tblPr>
@@ -4467,6 +4465,8 @@
           <w:lang w:val="es-ES_tradnl"/>
         </w:rPr>
       </w:pPr>
+      <w:bookmarkStart w:id="8" w:name="_GoBack"/>
+      <w:bookmarkEnd w:id="8"/>
     </w:p>
     <w:p>
       <w:pPr>
@@ -4481,7 +4481,6 @@
     </w:p>
     <w:p>
       <w:pPr>
-        <w:jc w:val="center"/>
         <w:rPr>
           <w:rFonts w:ascii="Arial Narrow" w:hAnsi="Arial Narrow" w:cs="Arial"/>
           <w:b/>
@@ -4490,7 +4489,10 @@
           <w:lang w:val="es-ES_tradnl"/>
         </w:rPr>
       </w:pPr>
-      <w:r>
+    </w:p>
+    <w:p>
+      <w:pPr>
+        <w:jc w:val="center"/>
         <w:rPr>
           <w:rFonts w:ascii="Arial Narrow" w:hAnsi="Arial Narrow" w:cs="Arial"/>
           <w:b/>
@@ -4498,6 +4500,16 @@
           <w:sz w:val="24"/>
           <w:lang w:val="es-ES_tradnl"/>
         </w:rPr>
+      </w:pPr>
+      <w:r>
+        <w:rPr>
+          <w:rFonts w:ascii="Arial Narrow" w:hAnsi="Arial Narrow" w:cs="Arial"/>
+          <w:b/>
+          <w:color w:val="002060"/>
+          <w:sz w:val="24"/>
+          <w:lang w:val="es-ES_tradnl"/>
+        </w:rPr>
+        <w:lastRenderedPageBreak/>
         <w:t>Requerimientos No Funcionales.</w:t>
       </w:r>
     </w:p>
@@ -5773,6 +5785,7 @@
                 <w:szCs w:val="24"/>
                 <w:lang w:val="es-ES_tradnl"/>
               </w:rPr>
+              <w:lastRenderedPageBreak/>
               <w:t xml:space="preserve">Identificación del requerimiento: </w:t>
             </w:r>
           </w:p>
@@ -5829,7 +5842,6 @@
                 <w:szCs w:val="24"/>
                 <w:lang w:val="es-ES_tradnl"/>
               </w:rPr>
-              <w:lastRenderedPageBreak/>
               <w:t xml:space="preserve">Nombre del Requerimiento: </w:t>
             </w:r>
           </w:p>
@@ -6958,6 +6970,7 @@
           <w:b/>
           <w:lang w:val="es-ES_tradnl"/>
         </w:rPr>
+        <w:lastRenderedPageBreak/>
         <w:t>Interfaces de software</w:t>
       </w:r>
       <w:bookmarkEnd w:id="13"/>
@@ -7009,7 +7022,6 @@
         <w:rPr>
           <w:lang w:val="es-ES_tradnl"/>
         </w:rPr>
-        <w:lastRenderedPageBreak/>
         <w:t>Explorador: Mozilla o Chrome.</w:t>
       </w:r>
     </w:p>
@@ -7324,6 +7336,7 @@
           <w:b/>
           <w:lang w:val="es-ES_tradnl"/>
         </w:rPr>
+        <w:lastRenderedPageBreak/>
         <w:t>Registrar Equipo</w:t>
       </w:r>
     </w:p>
@@ -7337,7 +7350,6 @@
         <w:rPr>
           <w:lang w:val="es-ES_tradnl"/>
         </w:rPr>
-        <w:lastRenderedPageBreak/>
         <w:tab/>
       </w:r>
       <w:r>
@@ -7500,7 +7512,6 @@
           <w:b/>
           <w:lang w:val="es-ES_tradnl"/>
         </w:rPr>
-        <w:lastRenderedPageBreak/>
         <w:t>Consultar Equipos</w:t>
       </w:r>
     </w:p>
@@ -7717,6 +7728,7 @@
           <w:b/>
           <w:lang w:val="es-ES_tradnl"/>
         </w:rPr>
+        <w:lastRenderedPageBreak/>
         <w:t>Agregar Componentes</w:t>
       </w:r>
     </w:p>
@@ -7730,7 +7742,6 @@
         <w:rPr>
           <w:lang w:val="es-ES_tradnl"/>
         </w:rPr>
-        <w:lastRenderedPageBreak/>
         <w:tab/>
       </w:r>
       <w:r>
@@ -8060,7 +8071,7 @@
             <w:noProof/>
             <w:lang w:val="es-ES"/>
           </w:rPr>
-          <w:t>5</w:t>
+          <w:t>10</w:t>
         </w:r>
         <w:r>
           <w:rPr>
@@ -8396,7 +8407,7 @@
             </wp:anchor>
           </w:drawing>
         </mc:Choice>
-        <mc:Fallback xmlns:w16se="http://schemas.microsoft.com/office/word/2015/wordml/symex" xmlns:w16cid="http://schemas.microsoft.com/office/word/2016/wordml/cid" xmlns:am3d="http://schemas.microsoft.com/office/drawing/2017/model3d" xmlns:aink="http://schemas.microsoft.com/office/drawing/2016/ink" xmlns:cx8="http://schemas.microsoft.com/office/drawing/2016/5/14/chartex" xmlns:cx7="http://schemas.microsoft.com/office/drawing/2016/5/13/chartex" xmlns:cx6="http://schemas.microsoft.com/office/drawing/2016/5/12/chartex" xmlns:cx5="http://schemas.microsoft.com/office/drawing/2016/5/11/chartex" xmlns:cx4="http://schemas.microsoft.com/office/drawing/2016/5/10/chartex" xmlns:cx3="http://schemas.microsoft.com/office/drawing/2016/5/9/chartex" xmlns:cx2="http://schemas.microsoft.com/office/drawing/2015/10/21/chartex" xmlns:cx1="http://schemas.microsoft.com/office/drawing/2015/9/8/chartex" xmlns:cx="http://schemas.microsoft.com/office/drawing/2014/chartex">
+        <mc:Fallback xmlns:cx="http://schemas.microsoft.com/office/drawing/2014/chartex" xmlns:cx1="http://schemas.microsoft.com/office/drawing/2015/9/8/chartex" xmlns:cx2="http://schemas.microsoft.com/office/drawing/2015/10/21/chartex" xmlns:cx3="http://schemas.microsoft.com/office/drawing/2016/5/9/chartex" xmlns:cx4="http://schemas.microsoft.com/office/drawing/2016/5/10/chartex" xmlns:cx5="http://schemas.microsoft.com/office/drawing/2016/5/11/chartex" xmlns:cx6="http://schemas.microsoft.com/office/drawing/2016/5/12/chartex" xmlns:cx7="http://schemas.microsoft.com/office/drawing/2016/5/13/chartex" xmlns:cx8="http://schemas.microsoft.com/office/drawing/2016/5/14/chartex" xmlns:aink="http://schemas.microsoft.com/office/drawing/2016/ink" xmlns:am3d="http://schemas.microsoft.com/office/drawing/2017/model3d" xmlns:w16cid="http://schemas.microsoft.com/office/word/2016/wordml/cid" xmlns:w16se="http://schemas.microsoft.com/office/word/2015/wordml/symex">
           <w:pict>
             <v:shapetype w14:anchorId="7E8CEF72" id="_x0000_t6" coordsize="21600,21600" o:spt="6" path="m,l,21600r21600,xe">
               <v:stroke joinstyle="miter"/>
@@ -12836,7 +12847,7 @@
 </file>
 
 <file path=customXml/itemProps1.xml><?xml version="1.0" encoding="utf-8"?>
-<ds:datastoreItem xmlns:ds="http://schemas.openxmlformats.org/officeDocument/2006/customXml" ds:itemID="{050543FD-E6EC-4480-B39E-47204627D3A8}">
+<ds:datastoreItem xmlns:ds="http://schemas.openxmlformats.org/officeDocument/2006/customXml" ds:itemID="{B3203209-120A-41C7-8050-E122409488E3}">
   <ds:schemaRefs>
     <ds:schemaRef ds:uri="http://schemas.openxmlformats.org/officeDocument/2006/bibliography"/>
   </ds:schemaRefs>

</xml_diff>

<commit_message>
Se reemplazaron los requerimientos
</commit_message>
<xml_diff>
--- a/02.Desarrollo del Proyecto/Requerimientos/Requerimientos.docx
+++ b/02.Desarrollo del Proyecto/Requerimientos/Requerimientos.docx
@@ -1,6 +1,6 @@
 
 <file path=word/document.xml><?xml version="1.0" encoding="utf-8"?>
-<w:document xmlns:wpc="http://schemas.microsoft.com/office/word/2010/wordprocessingCanvas" xmlns:mc="http://schemas.openxmlformats.org/markup-compatibility/2006" xmlns:o="urn:schemas-microsoft-com:office:office" xmlns:r="http://schemas.openxmlformats.org/officeDocument/2006/relationships" xmlns:m="http://schemas.openxmlformats.org/officeDocument/2006/math" xmlns:v="urn:schemas-microsoft-com:vml" xmlns:wp14="http://schemas.microsoft.com/office/word/2010/wordprocessingDrawing" xmlns:wp="http://schemas.openxmlformats.org/drawingml/2006/wordprocessingDrawing" xmlns:w10="urn:schemas-microsoft-com:office:word" xmlns:w="http://schemas.openxmlformats.org/wordprocessingml/2006/main" xmlns:w14="http://schemas.microsoft.com/office/word/2010/wordml" xmlns:w15="http://schemas.microsoft.com/office/word/2012/wordml" xmlns:wpg="http://schemas.microsoft.com/office/word/2010/wordprocessingGroup" xmlns:wpi="http://schemas.microsoft.com/office/word/2010/wordprocessingInk" xmlns:wne="http://schemas.microsoft.com/office/word/2006/wordml" xmlns:wps="http://schemas.microsoft.com/office/word/2010/wordprocessingShape" mc:Ignorable="w14 w15 wp14">
+<w:document xmlns:wpc="http://schemas.microsoft.com/office/word/2010/wordprocessingCanvas" xmlns:cx="http://schemas.microsoft.com/office/drawing/2014/chartex" xmlns:cx1="http://schemas.microsoft.com/office/drawing/2015/9/8/chartex" xmlns:cx2="http://schemas.microsoft.com/office/drawing/2015/10/21/chartex" xmlns:mc="http://schemas.openxmlformats.org/markup-compatibility/2006" xmlns:o="urn:schemas-microsoft-com:office:office" xmlns:r="http://schemas.openxmlformats.org/officeDocument/2006/relationships" xmlns:m="http://schemas.openxmlformats.org/officeDocument/2006/math" xmlns:v="urn:schemas-microsoft-com:vml" xmlns:wp14="http://schemas.microsoft.com/office/word/2010/wordprocessingDrawing" xmlns:wp="http://schemas.openxmlformats.org/drawingml/2006/wordprocessingDrawing" xmlns:w10="urn:schemas-microsoft-com:office:word" xmlns:w="http://schemas.openxmlformats.org/wordprocessingml/2006/main" xmlns:w14="http://schemas.microsoft.com/office/word/2010/wordml" xmlns:w15="http://schemas.microsoft.com/office/word/2012/wordml" xmlns:w16se="http://schemas.microsoft.com/office/word/2015/wordml/symex" xmlns:wpg="http://schemas.microsoft.com/office/word/2010/wordprocessingGroup" xmlns:wpi="http://schemas.microsoft.com/office/word/2010/wordprocessingInk" xmlns:wne="http://schemas.microsoft.com/office/word/2006/wordml" xmlns:wps="http://schemas.microsoft.com/office/word/2010/wordprocessingShape" mc:Ignorable="w14 w15 w16se wp14">
   <w:body>
     <w:p>
       <w:bookmarkStart w:id="0" w:name="_Toc492892116"/>
@@ -1111,7 +1111,14 @@
                 <w:rFonts w:cs="Arial"/>
                 <w:lang w:val="es-ES_tradnl"/>
               </w:rPr>
-              <w:t>strará, consultara, modificará.</w:t>
+              <w:t>strará, consultará</w:t>
+            </w:r>
+            <w:r>
+              <w:rPr>
+                <w:rFonts w:cs="Arial"/>
+                <w:lang w:val="es-ES_tradnl"/>
+              </w:rPr>
+              <w:t>, modificará.</w:t>
             </w:r>
           </w:p>
         </w:tc>
@@ -1472,7 +1479,16 @@
                 <w:szCs w:val="20"/>
                 <w:lang w:val="es-ES_tradnl"/>
               </w:rPr>
-              <w:t>onsultado solo por el administrador</w:t>
+              <w:t>onsultado só</w:t>
+            </w:r>
+            <w:r>
+              <w:rPr>
+                <w:rFonts w:ascii="Arial" w:hAnsi="Arial" w:cs="Arial"/>
+                <w:sz w:val="20"/>
+                <w:szCs w:val="20"/>
+                <w:lang w:val="es-ES_tradnl"/>
+              </w:rPr>
+              <w:t>lo por el administrador</w:t>
             </w:r>
             <w:r>
               <w:rPr>
@@ -1669,6 +1685,15 @@
               </w:rPr>
               <w:t>Registrar Equipo</w:t>
             </w:r>
+            <w:r>
+              <w:rPr>
+                <w:rFonts w:ascii="Arial" w:hAnsi="Arial" w:cs="Arial"/>
+                <w:sz w:val="20"/>
+                <w:szCs w:val="20"/>
+                <w:lang w:val="es-ES_tradnl"/>
+              </w:rPr>
+              <w:t>.</w:t>
+            </w:r>
           </w:p>
         </w:tc>
       </w:tr>
@@ -1732,7 +1757,25 @@
                 <w:szCs w:val="20"/>
                 <w:lang w:val="es-ES_tradnl"/>
               </w:rPr>
-              <w:t xml:space="preserve"> en el sistema </w:t>
+              <w:t xml:space="preserve"> en el sistema</w:t>
+            </w:r>
+            <w:r>
+              <w:rPr>
+                <w:rFonts w:ascii="Arial" w:hAnsi="Arial" w:cs="Arial"/>
+                <w:sz w:val="20"/>
+                <w:szCs w:val="20"/>
+                <w:lang w:val="es-ES_tradnl"/>
+              </w:rPr>
+              <w:t>,</w:t>
+            </w:r>
+            <w:r>
+              <w:rPr>
+                <w:rFonts w:ascii="Arial" w:hAnsi="Arial" w:cs="Arial"/>
+                <w:sz w:val="20"/>
+                <w:szCs w:val="20"/>
+                <w:lang w:val="es-ES_tradnl"/>
+              </w:rPr>
+              <w:t xml:space="preserve"> </w:t>
             </w:r>
             <w:r>
               <w:rPr>
@@ -1742,6 +1785,15 @@
                 <w:lang w:val="es-ES_tradnl"/>
               </w:rPr>
               <w:t>los equipos de cómputo</w:t>
+            </w:r>
+            <w:r>
+              <w:rPr>
+                <w:rFonts w:ascii="Arial" w:hAnsi="Arial" w:cs="Arial"/>
+                <w:sz w:val="20"/>
+                <w:szCs w:val="20"/>
+                <w:lang w:val="es-ES_tradnl"/>
+              </w:rPr>
+              <w:t>.</w:t>
             </w:r>
           </w:p>
         </w:tc>
@@ -1782,6 +1834,7 @@
           <w:p>
             <w:pPr>
               <w:pStyle w:val="Sinespaciado"/>
+              <w:jc w:val="both"/>
               <w:cnfStyle w:val="000000000000" w:firstRow="0" w:lastRow="0" w:firstColumn="0" w:lastColumn="0" w:oddVBand="0" w:evenVBand="0" w:oddHBand="0" w:evenHBand="0" w:firstRowFirstColumn="0" w:firstRowLastColumn="0" w:lastRowFirstColumn="0" w:lastRowLastColumn="0"/>
               <w:rPr>
                 <w:rFonts w:ascii="Arial" w:hAnsi="Arial" w:cs="Arial"/>
@@ -1815,6 +1868,15 @@
                 <w:szCs w:val="20"/>
                 <w:lang w:val="es-ES_tradnl"/>
               </w:rPr>
+              <w:t>,</w:t>
+            </w:r>
+            <w:r>
+              <w:rPr>
+                <w:rFonts w:ascii="Arial" w:hAnsi="Arial" w:cs="Arial"/>
+                <w:sz w:val="20"/>
+                <w:szCs w:val="20"/>
+                <w:lang w:val="es-ES_tradnl"/>
+              </w:rPr>
               <w:t xml:space="preserve"> </w:t>
             </w:r>
             <w:r>
@@ -1869,7 +1931,25 @@
                 <w:szCs w:val="20"/>
                 <w:lang w:val="es-ES_tradnl"/>
               </w:rPr>
-              <w:t>e suministrar datos como: Marca</w:t>
+              <w:t>e</w:t>
+            </w:r>
+            <w:r>
+              <w:rPr>
+                <w:rFonts w:ascii="Arial" w:hAnsi="Arial" w:cs="Arial"/>
+                <w:sz w:val="20"/>
+                <w:szCs w:val="20"/>
+                <w:lang w:val="es-ES_tradnl"/>
+              </w:rPr>
+              <w:t>rá</w:t>
+            </w:r>
+            <w:r>
+              <w:rPr>
+                <w:rFonts w:ascii="Arial" w:hAnsi="Arial" w:cs="Arial"/>
+                <w:sz w:val="20"/>
+                <w:szCs w:val="20"/>
+                <w:lang w:val="es-ES_tradnl"/>
+              </w:rPr>
+              <w:t xml:space="preserve"> suministrar datos como: Marca</w:t>
             </w:r>
             <w:r>
               <w:rPr>
@@ -1905,12 +1985,58 @@
                 <w:szCs w:val="20"/>
                 <w:lang w:val="es-ES_tradnl"/>
               </w:rPr>
-              <w:t>Funcionalidad, Tipo, Descripción, Encargado en caso del equipo de cómputo.</w:t>
+              <w:t xml:space="preserve">Funcionalidad, Tipo, Descripción, </w:t>
+            </w:r>
+            <w:r>
+              <w:rPr>
+                <w:rFonts w:ascii="Arial" w:hAnsi="Arial" w:cs="Arial"/>
+                <w:sz w:val="20"/>
+                <w:szCs w:val="20"/>
+                <w:lang w:val="es-ES_tradnl"/>
+              </w:rPr>
+              <w:t xml:space="preserve">el </w:t>
+            </w:r>
+            <w:r>
+              <w:rPr>
+                <w:rFonts w:ascii="Arial" w:hAnsi="Arial" w:cs="Arial"/>
+                <w:sz w:val="20"/>
+                <w:szCs w:val="20"/>
+                <w:lang w:val="es-ES_tradnl"/>
+              </w:rPr>
+              <w:t>E</w:t>
+            </w:r>
+            <w:r>
+              <w:rPr>
+                <w:rFonts w:ascii="Arial" w:hAnsi="Arial" w:cs="Arial"/>
+                <w:sz w:val="20"/>
+                <w:szCs w:val="20"/>
+                <w:lang w:val="es-ES_tradnl"/>
+              </w:rPr>
+              <w:t>ncargado en</w:t>
+            </w:r>
+            <w:r>
+              <w:rPr>
+                <w:rFonts w:ascii="Arial" w:hAnsi="Arial" w:cs="Arial"/>
+                <w:sz w:val="20"/>
+                <w:szCs w:val="20"/>
+                <w:lang w:val="es-ES_tradnl"/>
+              </w:rPr>
+              <w:t xml:space="preserve"> el</w:t>
+            </w:r>
+            <w:r>
+              <w:rPr>
+                <w:rFonts w:ascii="Arial" w:hAnsi="Arial" w:cs="Arial"/>
+                <w:sz w:val="20"/>
+                <w:szCs w:val="20"/>
+                <w:lang w:val="es-ES_tradnl"/>
+              </w:rPr>
+              <w:t xml:space="preserve"> caso del equipo de cómputo.</w:t>
             </w:r>
           </w:p>
           <w:p>
             <w:pPr>
               <w:pStyle w:val="Sinespaciado"/>
+              <w:jc w:val="both"/>
               <w:cnfStyle w:val="000000000000" w:firstRow="0" w:lastRow="0" w:firstColumn="0" w:lastColumn="0" w:oddVBand="0" w:evenVBand="0" w:oddHBand="0" w:evenHBand="0" w:firstRowFirstColumn="0" w:firstRowLastColumn="0" w:lastRowFirstColumn="0" w:lastRowLastColumn="0"/>
               <w:rPr>
                 <w:rFonts w:ascii="Arial" w:hAnsi="Arial" w:cs="Arial"/>
@@ -1926,7 +2052,16 @@
                 <w:szCs w:val="20"/>
                 <w:lang w:val="es-ES_tradnl"/>
               </w:rPr>
-              <w:t>Y para los componentes: Nombre, Cantidad, Costo</w:t>
+              <w:t>P</w:t>
+            </w:r>
+            <w:r>
+              <w:rPr>
+                <w:rFonts w:ascii="Arial" w:hAnsi="Arial" w:cs="Arial"/>
+                <w:sz w:val="20"/>
+                <w:szCs w:val="20"/>
+                <w:lang w:val="es-ES_tradnl"/>
+              </w:rPr>
+              <w:t>ara los componentes: Nombre, Cantidad, Costo</w:t>
             </w:r>
             <w:r>
               <w:rPr>
@@ -1944,7 +2079,25 @@
                 <w:szCs w:val="20"/>
                 <w:lang w:val="es-ES_tradnl"/>
               </w:rPr>
-              <w:t>(en caso de ser nuevo), Fecha de ingreso, descripción, área</w:t>
+              <w:t>(en caso d</w:t>
+            </w:r>
+            <w:r>
+              <w:rPr>
+                <w:rFonts w:ascii="Arial" w:hAnsi="Arial" w:cs="Arial"/>
+                <w:sz w:val="20"/>
+                <w:szCs w:val="20"/>
+                <w:lang w:val="es-ES_tradnl"/>
+              </w:rPr>
+              <w:t>e ser nuevo), Fecha de ingreso, Descripción y Á</w:t>
+            </w:r>
+            <w:r>
+              <w:rPr>
+                <w:rFonts w:ascii="Arial" w:hAnsi="Arial" w:cs="Arial"/>
+                <w:sz w:val="20"/>
+                <w:szCs w:val="20"/>
+                <w:lang w:val="es-ES_tradnl"/>
+              </w:rPr>
+              <w:t>rea</w:t>
             </w:r>
             <w:r>
               <w:rPr>
@@ -1957,6 +2110,8 @@
             </w:r>
           </w:p>
         </w:tc>
+        <w:bookmarkStart w:id="8" w:name="_GoBack"/>
+        <w:bookmarkEnd w:id="8"/>
       </w:tr>
       <w:tr>
         <w:tc>
@@ -2140,6 +2295,15 @@
               </w:rPr>
               <w:t>Consultar Equipos</w:t>
             </w:r>
+            <w:r>
+              <w:rPr>
+                <w:rFonts w:ascii="Arial" w:hAnsi="Arial" w:cs="Arial"/>
+                <w:sz w:val="20"/>
+                <w:szCs w:val="20"/>
+                <w:lang w:val="es-ES_tradnl"/>
+              </w:rPr>
+              <w:t>.</w:t>
+            </w:r>
           </w:p>
         </w:tc>
       </w:tr>
@@ -2195,6 +2359,15 @@
                 <w:lang w:val="es-ES_tradnl"/>
               </w:rPr>
               <w:t>El sistema ofrecerá al administrador</w:t>
+            </w:r>
+            <w:r>
+              <w:rPr>
+                <w:rFonts w:ascii="Arial" w:hAnsi="Arial" w:cs="Arial"/>
+                <w:sz w:val="20"/>
+                <w:szCs w:val="20"/>
+                <w:lang w:val="es-ES_tradnl"/>
+              </w:rPr>
+              <w:t>,</w:t>
             </w:r>
             <w:r>
               <w:rPr>
@@ -2316,25 +2489,25 @@
                 <w:szCs w:val="20"/>
                 <w:lang w:val="es-ES_tradnl"/>
               </w:rPr>
-              <w:t xml:space="preserve">Muestra </w:t>
-            </w:r>
-            <w:r>
-              <w:rPr>
-                <w:rFonts w:ascii="Arial" w:hAnsi="Arial" w:cs="Arial"/>
-                <w:sz w:val="20"/>
-                <w:szCs w:val="20"/>
-                <w:lang w:val="es-ES_tradnl"/>
-              </w:rPr>
-              <w:t>en</w:t>
-            </w:r>
-            <w:r>
-              <w:rPr>
-                <w:rFonts w:ascii="Arial" w:hAnsi="Arial" w:cs="Arial"/>
-                <w:sz w:val="20"/>
-                <w:szCs w:val="20"/>
-                <w:lang w:val="es-ES_tradnl"/>
-              </w:rPr>
-              <w:t xml:space="preserve"> general </w:t>
+              <w:t>Muestra general</w:t>
+            </w:r>
+            <w:r>
+              <w:rPr>
+                <w:rFonts w:ascii="Arial" w:hAnsi="Arial" w:cs="Arial"/>
+                <w:sz w:val="20"/>
+                <w:szCs w:val="20"/>
+                <w:lang w:val="es-ES_tradnl"/>
+              </w:rPr>
+              <w:t xml:space="preserve"> de</w:t>
+            </w:r>
+            <w:r>
+              <w:rPr>
+                <w:rFonts w:ascii="Arial" w:hAnsi="Arial" w:cs="Arial"/>
+                <w:sz w:val="20"/>
+                <w:szCs w:val="20"/>
+                <w:lang w:val="es-ES_tradnl"/>
+              </w:rPr>
+              <w:t xml:space="preserve"> </w:t>
             </w:r>
             <w:r>
               <w:rPr>
@@ -2344,6 +2517,15 @@
                 <w:lang w:val="es-ES_tradnl"/>
               </w:rPr>
               <w:t>las características de cada equipo</w:t>
+            </w:r>
+            <w:r>
+              <w:rPr>
+                <w:rFonts w:ascii="Arial" w:hAnsi="Arial" w:cs="Arial"/>
+                <w:sz w:val="20"/>
+                <w:szCs w:val="20"/>
+                <w:lang w:val="es-ES_tradnl"/>
+              </w:rPr>
+              <w:t>.</w:t>
             </w:r>
           </w:p>
         </w:tc>
@@ -2613,6 +2795,15 @@
                 <w:szCs w:val="20"/>
                 <w:lang w:val="es-ES_tradnl"/>
               </w:rPr>
+              <w:t>,</w:t>
+            </w:r>
+            <w:r>
+              <w:rPr>
+                <w:rFonts w:ascii="Arial" w:hAnsi="Arial" w:cs="Arial"/>
+                <w:sz w:val="20"/>
+                <w:szCs w:val="20"/>
+                <w:lang w:val="es-ES_tradnl"/>
+              </w:rPr>
               <w:t xml:space="preserve"> ver lo</w:t>
             </w:r>
             <w:r>
@@ -2717,7 +2908,25 @@
                 <w:szCs w:val="20"/>
                 <w:lang w:val="es-ES_tradnl"/>
               </w:rPr>
-              <w:t xml:space="preserve">Muestra en general </w:t>
+              <w:t xml:space="preserve">Muestra </w:t>
+            </w:r>
+            <w:r>
+              <w:rPr>
+                <w:rFonts w:ascii="Arial" w:hAnsi="Arial" w:cs="Arial"/>
+                <w:sz w:val="20"/>
+                <w:szCs w:val="20"/>
+                <w:lang w:val="es-ES_tradnl"/>
+              </w:rPr>
+              <w:t xml:space="preserve">general </w:t>
+            </w:r>
+            <w:r>
+              <w:rPr>
+                <w:rFonts w:ascii="Arial" w:hAnsi="Arial" w:cs="Arial"/>
+                <w:sz w:val="20"/>
+                <w:szCs w:val="20"/>
+                <w:lang w:val="es-ES_tradnl"/>
+              </w:rPr>
+              <w:t xml:space="preserve">de </w:t>
             </w:r>
             <w:r>
               <w:rPr>
@@ -2727,6 +2936,15 @@
                 <w:lang w:val="es-ES_tradnl"/>
               </w:rPr>
               <w:t>los componentes que funcionan y los obsoletos</w:t>
+            </w:r>
+            <w:r>
+              <w:rPr>
+                <w:rFonts w:ascii="Arial" w:hAnsi="Arial" w:cs="Arial"/>
+                <w:sz w:val="20"/>
+                <w:szCs w:val="20"/>
+                <w:lang w:val="es-ES_tradnl"/>
+              </w:rPr>
+              <w:t>.</w:t>
             </w:r>
           </w:p>
         </w:tc>
@@ -2932,6 +3150,15 @@
               </w:rPr>
               <w:t>Componentes</w:t>
             </w:r>
+            <w:r>
+              <w:rPr>
+                <w:rFonts w:ascii="Arial" w:hAnsi="Arial" w:cs="Arial"/>
+                <w:sz w:val="20"/>
+                <w:szCs w:val="20"/>
+                <w:lang w:val="es-ES_tradnl"/>
+              </w:rPr>
+              <w:t>.</w:t>
+            </w:r>
           </w:p>
         </w:tc>
       </w:tr>
@@ -2995,6 +3222,15 @@
                 <w:szCs w:val="20"/>
                 <w:lang w:val="es-ES_tradnl"/>
               </w:rPr>
+              <w:t>,</w:t>
+            </w:r>
+            <w:r>
+              <w:rPr>
+                <w:rFonts w:ascii="Arial" w:hAnsi="Arial" w:cs="Arial"/>
+                <w:sz w:val="20"/>
+                <w:szCs w:val="20"/>
+                <w:lang w:val="es-ES_tradnl"/>
+              </w:rPr>
               <w:t xml:space="preserve"> </w:t>
             </w:r>
             <w:r>
@@ -3005,6 +3241,15 @@
                 <w:lang w:val="es-ES_tradnl"/>
               </w:rPr>
               <w:t>ver los componentes existentes</w:t>
+            </w:r>
+            <w:r>
+              <w:rPr>
+                <w:rFonts w:ascii="Arial" w:hAnsi="Arial" w:cs="Arial"/>
+                <w:sz w:val="20"/>
+                <w:szCs w:val="20"/>
+                <w:lang w:val="es-ES_tradnl"/>
+              </w:rPr>
+              <w:t>.</w:t>
             </w:r>
           </w:p>
         </w:tc>
@@ -3072,7 +3317,34 @@
                 <w:szCs w:val="20"/>
                 <w:lang w:val="es-ES_tradnl"/>
               </w:rPr>
-              <w:t xml:space="preserve">Muestra en general </w:t>
+              <w:t xml:space="preserve">Muestra </w:t>
+            </w:r>
+            <w:r>
+              <w:rPr>
+                <w:rFonts w:ascii="Arial" w:hAnsi="Arial" w:cs="Arial"/>
+                <w:sz w:val="20"/>
+                <w:szCs w:val="20"/>
+                <w:lang w:val="es-ES_tradnl"/>
+              </w:rPr>
+              <w:t>general</w:t>
+            </w:r>
+            <w:r>
+              <w:rPr>
+                <w:rFonts w:ascii="Arial" w:hAnsi="Arial" w:cs="Arial"/>
+                <w:sz w:val="20"/>
+                <w:szCs w:val="20"/>
+                <w:lang w:val="es-ES_tradnl"/>
+              </w:rPr>
+              <w:t xml:space="preserve"> de</w:t>
+            </w:r>
+            <w:r>
+              <w:rPr>
+                <w:rFonts w:ascii="Arial" w:hAnsi="Arial" w:cs="Arial"/>
+                <w:sz w:val="20"/>
+                <w:szCs w:val="20"/>
+                <w:lang w:val="es-ES_tradnl"/>
+              </w:rPr>
+              <w:t xml:space="preserve"> </w:t>
             </w:r>
             <w:r>
               <w:rPr>
@@ -3091,6 +3363,15 @@
                 <w:lang w:val="es-ES_tradnl"/>
               </w:rPr>
               <w:t>de cada componente</w:t>
+            </w:r>
+            <w:r>
+              <w:rPr>
+                <w:rFonts w:ascii="Arial" w:hAnsi="Arial" w:cs="Arial"/>
+                <w:sz w:val="20"/>
+                <w:szCs w:val="20"/>
+                <w:lang w:val="es-ES_tradnl"/>
+              </w:rPr>
+              <w:t>.</w:t>
             </w:r>
           </w:p>
         </w:tc>
@@ -3388,7 +3669,25 @@
                 <w:szCs w:val="20"/>
                 <w:lang w:val="es-ES_tradnl"/>
               </w:rPr>
-              <w:t>o modificar los datos del Equipo</w:t>
+              <w:t>o</w:t>
+            </w:r>
+            <w:r>
+              <w:rPr>
+                <w:rFonts w:ascii="Arial" w:hAnsi="Arial" w:cs="Arial"/>
+                <w:sz w:val="20"/>
+                <w:szCs w:val="20"/>
+                <w:lang w:val="es-ES_tradnl"/>
+              </w:rPr>
+              <w:t>,</w:t>
+            </w:r>
+            <w:r>
+              <w:rPr>
+                <w:rFonts w:ascii="Arial" w:hAnsi="Arial" w:cs="Arial"/>
+                <w:sz w:val="20"/>
+                <w:szCs w:val="20"/>
+                <w:lang w:val="es-ES_tradnl"/>
+              </w:rPr>
+              <w:t xml:space="preserve"> modificar los datos del Equipo</w:t>
             </w:r>
           </w:p>
         </w:tc>
@@ -3441,6 +3740,7 @@
           <w:p>
             <w:pPr>
               <w:pStyle w:val="Sinespaciado"/>
+              <w:jc w:val="both"/>
               <w:cnfStyle w:val="000000000000" w:firstRow="0" w:lastRow="0" w:firstColumn="0" w:lastColumn="0" w:oddVBand="0" w:evenVBand="0" w:oddHBand="0" w:evenHBand="0" w:firstRowFirstColumn="0" w:firstRowLastColumn="0" w:lastRowFirstColumn="0" w:lastRowLastColumn="0"/>
               <w:rPr>
                 <w:rFonts w:ascii="Arial" w:hAnsi="Arial" w:cs="Arial"/>
@@ -3519,7 +3819,25 @@
                 <w:szCs w:val="20"/>
                 <w:lang w:val="es-ES_tradnl"/>
               </w:rPr>
-              <w:t>Funcionalidad, Tipo, Descripción y Encargado en caso del equipo de cómputo.</w:t>
+              <w:t xml:space="preserve">Funcionalidad, Tipo, Descripción y </w:t>
+            </w:r>
+            <w:r>
+              <w:rPr>
+                <w:rFonts w:ascii="Arial" w:hAnsi="Arial" w:cs="Arial"/>
+                <w:sz w:val="20"/>
+                <w:szCs w:val="20"/>
+                <w:lang w:val="es-ES_tradnl"/>
+              </w:rPr>
+              <w:t xml:space="preserve">el </w:t>
+            </w:r>
+            <w:r>
+              <w:rPr>
+                <w:rFonts w:ascii="Arial" w:hAnsi="Arial" w:cs="Arial"/>
+                <w:sz w:val="20"/>
+                <w:szCs w:val="20"/>
+                <w:lang w:val="es-ES_tradnl"/>
+              </w:rPr>
+              <w:t>Encargado en caso del equipo de cómputo.</w:t>
             </w:r>
           </w:p>
         </w:tc>
@@ -3798,6 +4116,15 @@
                 <w:szCs w:val="20"/>
                 <w:lang w:val="es-ES_tradnl"/>
               </w:rPr>
+              <w:t>,</w:t>
+            </w:r>
+            <w:r>
+              <w:rPr>
+                <w:rFonts w:ascii="Arial" w:hAnsi="Arial" w:cs="Arial"/>
+                <w:sz w:val="20"/>
+                <w:szCs w:val="20"/>
+                <w:lang w:val="es-ES_tradnl"/>
+              </w:rPr>
               <w:t xml:space="preserve"> modificar los</w:t>
             </w:r>
             <w:r>
@@ -3884,7 +4211,25 @@
                 <w:szCs w:val="20"/>
                 <w:lang w:val="es-ES_tradnl"/>
               </w:rPr>
-              <w:t>al usuario modificar datos del inventario</w:t>
+              <w:t xml:space="preserve">al usuario modificar </w:t>
+            </w:r>
+            <w:r>
+              <w:rPr>
+                <w:rFonts w:ascii="Arial" w:hAnsi="Arial" w:cs="Arial"/>
+                <w:sz w:val="20"/>
+                <w:szCs w:val="20"/>
+                <w:lang w:val="es-ES_tradnl"/>
+              </w:rPr>
+              <w:t xml:space="preserve">los </w:t>
+            </w:r>
+            <w:r>
+              <w:rPr>
+                <w:rFonts w:ascii="Arial" w:hAnsi="Arial" w:cs="Arial"/>
+                <w:sz w:val="20"/>
+                <w:szCs w:val="20"/>
+                <w:lang w:val="es-ES_tradnl"/>
+              </w:rPr>
+              <w:t>datos del inventario</w:t>
             </w:r>
             <w:r>
               <w:rPr>
@@ -4096,7 +4441,25 @@
                 <w:szCs w:val="20"/>
                 <w:lang w:val="es-ES_tradnl"/>
               </w:rPr>
-              <w:t xml:space="preserve"> tarea</w:t>
+              <w:t xml:space="preserve"> </w:t>
+            </w:r>
+            <w:r>
+              <w:rPr>
+                <w:rFonts w:ascii="Arial" w:hAnsi="Arial" w:cs="Arial"/>
+                <w:sz w:val="20"/>
+                <w:szCs w:val="20"/>
+                <w:lang w:val="es-ES_tradnl"/>
+              </w:rPr>
+              <w:t xml:space="preserve">la </w:t>
+            </w:r>
+            <w:r>
+              <w:rPr>
+                <w:rFonts w:ascii="Arial" w:hAnsi="Arial" w:cs="Arial"/>
+                <w:sz w:val="20"/>
+                <w:szCs w:val="20"/>
+                <w:lang w:val="es-ES_tradnl"/>
+              </w:rPr>
+              <w:t>tarea</w:t>
             </w:r>
             <w:r>
               <w:rPr>
@@ -4115,6 +4478,15 @@
                 <w:lang w:val="es-ES_tradnl"/>
               </w:rPr>
               <w:t xml:space="preserve"> usuario</w:t>
+            </w:r>
+            <w:r>
+              <w:rPr>
+                <w:rFonts w:ascii="Arial" w:hAnsi="Arial" w:cs="Arial"/>
+                <w:sz w:val="20"/>
+                <w:szCs w:val="20"/>
+                <w:lang w:val="es-ES_tradnl"/>
+              </w:rPr>
+              <w:t>.</w:t>
             </w:r>
           </w:p>
         </w:tc>
@@ -4179,7 +4551,7 @@
                 <w:szCs w:val="20"/>
                 <w:lang w:val="es-ES_tradnl"/>
               </w:rPr>
-              <w:t xml:space="preserve"> eliminara</w:t>
+              <w:t xml:space="preserve"> eliminar</w:t>
             </w:r>
             <w:r>
               <w:rPr>
@@ -4283,7 +4655,25 @@
                 <w:szCs w:val="20"/>
                 <w:lang w:val="es-ES_tradnl"/>
               </w:rPr>
-              <w:t xml:space="preserve"> al sistema eliminar una o </w:t>
+              <w:t xml:space="preserve"> al sistema</w:t>
+            </w:r>
+            <w:r>
+              <w:rPr>
+                <w:rFonts w:ascii="Arial" w:hAnsi="Arial" w:cs="Arial"/>
+                <w:sz w:val="20"/>
+                <w:szCs w:val="20"/>
+                <w:lang w:val="es-ES_tradnl"/>
+              </w:rPr>
+              <w:t>,</w:t>
+            </w:r>
+            <w:r>
+              <w:rPr>
+                <w:rFonts w:ascii="Arial" w:hAnsi="Arial" w:cs="Arial"/>
+                <w:sz w:val="20"/>
+                <w:szCs w:val="20"/>
+                <w:lang w:val="es-ES_tradnl"/>
+              </w:rPr>
+              <w:t xml:space="preserve"> eliminar una o </w:t>
             </w:r>
             <w:r>
               <w:rPr>
@@ -4465,8 +4855,6 @@
           <w:lang w:val="es-ES_tradnl"/>
         </w:rPr>
       </w:pPr>
-      <w:bookmarkStart w:id="8" w:name="_GoBack"/>
-      <w:bookmarkEnd w:id="8"/>
     </w:p>
     <w:p>
       <w:pPr>
@@ -7934,7 +8322,7 @@
 </file>
 
 <file path=word/endnotes.xml><?xml version="1.0" encoding="utf-8"?>
-<w:endnotes xmlns:wpc="http://schemas.microsoft.com/office/word/2010/wordprocessingCanvas" xmlns:mc="http://schemas.openxmlformats.org/markup-compatibility/2006" xmlns:o="urn:schemas-microsoft-com:office:office" xmlns:r="http://schemas.openxmlformats.org/officeDocument/2006/relationships" xmlns:m="http://schemas.openxmlformats.org/officeDocument/2006/math" xmlns:v="urn:schemas-microsoft-com:vml" xmlns:wp14="http://schemas.microsoft.com/office/word/2010/wordprocessingDrawing" xmlns:wp="http://schemas.openxmlformats.org/drawingml/2006/wordprocessingDrawing" xmlns:w10="urn:schemas-microsoft-com:office:word" xmlns:w="http://schemas.openxmlformats.org/wordprocessingml/2006/main" xmlns:w14="http://schemas.microsoft.com/office/word/2010/wordml" xmlns:w15="http://schemas.microsoft.com/office/word/2012/wordml" xmlns:wpg="http://schemas.microsoft.com/office/word/2010/wordprocessingGroup" xmlns:wpi="http://schemas.microsoft.com/office/word/2010/wordprocessingInk" xmlns:wne="http://schemas.microsoft.com/office/word/2006/wordml" xmlns:wps="http://schemas.microsoft.com/office/word/2010/wordprocessingShape" mc:Ignorable="w14 w15 wp14">
+<w:endnotes xmlns:wpc="http://schemas.microsoft.com/office/word/2010/wordprocessingCanvas" xmlns:cx="http://schemas.microsoft.com/office/drawing/2014/chartex" xmlns:cx1="http://schemas.microsoft.com/office/drawing/2015/9/8/chartex" xmlns:cx2="http://schemas.microsoft.com/office/drawing/2015/10/21/chartex" xmlns:mc="http://schemas.openxmlformats.org/markup-compatibility/2006" xmlns:o="urn:schemas-microsoft-com:office:office" xmlns:r="http://schemas.openxmlformats.org/officeDocument/2006/relationships" xmlns:m="http://schemas.openxmlformats.org/officeDocument/2006/math" xmlns:v="urn:schemas-microsoft-com:vml" xmlns:wp14="http://schemas.microsoft.com/office/word/2010/wordprocessingDrawing" xmlns:wp="http://schemas.openxmlformats.org/drawingml/2006/wordprocessingDrawing" xmlns:w10="urn:schemas-microsoft-com:office:word" xmlns:w="http://schemas.openxmlformats.org/wordprocessingml/2006/main" xmlns:w14="http://schemas.microsoft.com/office/word/2010/wordml" xmlns:w15="http://schemas.microsoft.com/office/word/2012/wordml" xmlns:w16se="http://schemas.microsoft.com/office/word/2015/wordml/symex" xmlns:wpg="http://schemas.microsoft.com/office/word/2010/wordprocessingGroup" xmlns:wpi="http://schemas.microsoft.com/office/word/2010/wordprocessingInk" xmlns:wne="http://schemas.microsoft.com/office/word/2006/wordml" xmlns:wps="http://schemas.microsoft.com/office/word/2010/wordprocessingShape" mc:Ignorable="w14 w15 w16se wp14">
   <w:endnote w:type="separator" w:id="-1">
     <w:p>
       <w:pPr>
@@ -7959,7 +8347,7 @@
 </file>
 
 <file path=word/footer1.xml><?xml version="1.0" encoding="utf-8"?>
-<w:ftr xmlns:wpc="http://schemas.microsoft.com/office/word/2010/wordprocessingCanvas" xmlns:mc="http://schemas.openxmlformats.org/markup-compatibility/2006" xmlns:o="urn:schemas-microsoft-com:office:office" xmlns:r="http://schemas.openxmlformats.org/officeDocument/2006/relationships" xmlns:m="http://schemas.openxmlformats.org/officeDocument/2006/math" xmlns:v="urn:schemas-microsoft-com:vml" xmlns:wp14="http://schemas.microsoft.com/office/word/2010/wordprocessingDrawing" xmlns:wp="http://schemas.openxmlformats.org/drawingml/2006/wordprocessingDrawing" xmlns:w10="urn:schemas-microsoft-com:office:word" xmlns:w="http://schemas.openxmlformats.org/wordprocessingml/2006/main" xmlns:w14="http://schemas.microsoft.com/office/word/2010/wordml" xmlns:w15="http://schemas.microsoft.com/office/word/2012/wordml" xmlns:wpg="http://schemas.microsoft.com/office/word/2010/wordprocessingGroup" xmlns:wpi="http://schemas.microsoft.com/office/word/2010/wordprocessingInk" xmlns:wne="http://schemas.microsoft.com/office/word/2006/wordml" xmlns:wps="http://schemas.microsoft.com/office/word/2010/wordprocessingShape" mc:Ignorable="w14 w15 wp14">
+<w:ftr xmlns:wpc="http://schemas.microsoft.com/office/word/2010/wordprocessingCanvas" xmlns:cx="http://schemas.microsoft.com/office/drawing/2014/chartex" xmlns:cx1="http://schemas.microsoft.com/office/drawing/2015/9/8/chartex" xmlns:cx2="http://schemas.microsoft.com/office/drawing/2015/10/21/chartex" xmlns:mc="http://schemas.openxmlformats.org/markup-compatibility/2006" xmlns:o="urn:schemas-microsoft-com:office:office" xmlns:r="http://schemas.openxmlformats.org/officeDocument/2006/relationships" xmlns:m="http://schemas.openxmlformats.org/officeDocument/2006/math" xmlns:v="urn:schemas-microsoft-com:vml" xmlns:wp14="http://schemas.microsoft.com/office/word/2010/wordprocessingDrawing" xmlns:wp="http://schemas.openxmlformats.org/drawingml/2006/wordprocessingDrawing" xmlns:w10="urn:schemas-microsoft-com:office:word" xmlns:w="http://schemas.openxmlformats.org/wordprocessingml/2006/main" xmlns:w14="http://schemas.microsoft.com/office/word/2010/wordml" xmlns:w15="http://schemas.microsoft.com/office/word/2012/wordml" xmlns:w16se="http://schemas.microsoft.com/office/word/2015/wordml/symex" xmlns:wpg="http://schemas.microsoft.com/office/word/2010/wordprocessingGroup" xmlns:wpi="http://schemas.microsoft.com/office/word/2010/wordprocessingInk" xmlns:wne="http://schemas.microsoft.com/office/word/2006/wordml" xmlns:wps="http://schemas.microsoft.com/office/word/2010/wordprocessingShape" mc:Ignorable="w14 w15 w16se wp14">
   <w:p>
     <w:pPr>
       <w:pStyle w:val="Piedepgina"/>
@@ -8071,7 +8459,7 @@
             <w:noProof/>
             <w:lang w:val="es-ES"/>
           </w:rPr>
-          <w:t>10</w:t>
+          <w:t>3</w:t>
         </w:r>
         <w:r>
           <w:rPr>
@@ -8094,7 +8482,7 @@
 </file>
 
 <file path=word/footnotes.xml><?xml version="1.0" encoding="utf-8"?>
-<w:footnotes xmlns:wpc="http://schemas.microsoft.com/office/word/2010/wordprocessingCanvas" xmlns:mc="http://schemas.openxmlformats.org/markup-compatibility/2006" xmlns:o="urn:schemas-microsoft-com:office:office" xmlns:r="http://schemas.openxmlformats.org/officeDocument/2006/relationships" xmlns:m="http://schemas.openxmlformats.org/officeDocument/2006/math" xmlns:v="urn:schemas-microsoft-com:vml" xmlns:wp14="http://schemas.microsoft.com/office/word/2010/wordprocessingDrawing" xmlns:wp="http://schemas.openxmlformats.org/drawingml/2006/wordprocessingDrawing" xmlns:w10="urn:schemas-microsoft-com:office:word" xmlns:w="http://schemas.openxmlformats.org/wordprocessingml/2006/main" xmlns:w14="http://schemas.microsoft.com/office/word/2010/wordml" xmlns:w15="http://schemas.microsoft.com/office/word/2012/wordml" xmlns:wpg="http://schemas.microsoft.com/office/word/2010/wordprocessingGroup" xmlns:wpi="http://schemas.microsoft.com/office/word/2010/wordprocessingInk" xmlns:wne="http://schemas.microsoft.com/office/word/2006/wordml" xmlns:wps="http://schemas.microsoft.com/office/word/2010/wordprocessingShape" mc:Ignorable="w14 w15 wp14">
+<w:footnotes xmlns:wpc="http://schemas.microsoft.com/office/word/2010/wordprocessingCanvas" xmlns:cx="http://schemas.microsoft.com/office/drawing/2014/chartex" xmlns:cx1="http://schemas.microsoft.com/office/drawing/2015/9/8/chartex" xmlns:cx2="http://schemas.microsoft.com/office/drawing/2015/10/21/chartex" xmlns:mc="http://schemas.openxmlformats.org/markup-compatibility/2006" xmlns:o="urn:schemas-microsoft-com:office:office" xmlns:r="http://schemas.openxmlformats.org/officeDocument/2006/relationships" xmlns:m="http://schemas.openxmlformats.org/officeDocument/2006/math" xmlns:v="urn:schemas-microsoft-com:vml" xmlns:wp14="http://schemas.microsoft.com/office/word/2010/wordprocessingDrawing" xmlns:wp="http://schemas.openxmlformats.org/drawingml/2006/wordprocessingDrawing" xmlns:w10="urn:schemas-microsoft-com:office:word" xmlns:w="http://schemas.openxmlformats.org/wordprocessingml/2006/main" xmlns:w14="http://schemas.microsoft.com/office/word/2010/wordml" xmlns:w15="http://schemas.microsoft.com/office/word/2012/wordml" xmlns:w16se="http://schemas.microsoft.com/office/word/2015/wordml/symex" xmlns:wpg="http://schemas.microsoft.com/office/word/2010/wordprocessingGroup" xmlns:wpi="http://schemas.microsoft.com/office/word/2010/wordprocessingInk" xmlns:wne="http://schemas.microsoft.com/office/word/2006/wordml" xmlns:wps="http://schemas.microsoft.com/office/word/2010/wordprocessingShape" mc:Ignorable="w14 w15 w16se wp14">
   <w:footnote w:type="separator" w:id="-1">
     <w:p>
       <w:pPr>
@@ -8119,7 +8507,7 @@
 </file>
 
 <file path=word/header1.xml><?xml version="1.0" encoding="utf-8"?>
-<w:hdr xmlns:wpc="http://schemas.microsoft.com/office/word/2010/wordprocessingCanvas" xmlns:mc="http://schemas.openxmlformats.org/markup-compatibility/2006" xmlns:o="urn:schemas-microsoft-com:office:office" xmlns:r="http://schemas.openxmlformats.org/officeDocument/2006/relationships" xmlns:m="http://schemas.openxmlformats.org/officeDocument/2006/math" xmlns:v="urn:schemas-microsoft-com:vml" xmlns:wp14="http://schemas.microsoft.com/office/word/2010/wordprocessingDrawing" xmlns:wp="http://schemas.openxmlformats.org/drawingml/2006/wordprocessingDrawing" xmlns:w10="urn:schemas-microsoft-com:office:word" xmlns:w="http://schemas.openxmlformats.org/wordprocessingml/2006/main" xmlns:w14="http://schemas.microsoft.com/office/word/2010/wordml" xmlns:w15="http://schemas.microsoft.com/office/word/2012/wordml" xmlns:wpg="http://schemas.microsoft.com/office/word/2010/wordprocessingGroup" xmlns:wpi="http://schemas.microsoft.com/office/word/2010/wordprocessingInk" xmlns:wne="http://schemas.microsoft.com/office/word/2006/wordml" xmlns:wps="http://schemas.microsoft.com/office/word/2010/wordprocessingShape" mc:Ignorable="w14 w15 wp14">
+<w:hdr xmlns:wpc="http://schemas.microsoft.com/office/word/2010/wordprocessingCanvas" xmlns:cx="http://schemas.microsoft.com/office/drawing/2014/chartex" xmlns:cx1="http://schemas.microsoft.com/office/drawing/2015/9/8/chartex" xmlns:cx2="http://schemas.microsoft.com/office/drawing/2015/10/21/chartex" xmlns:mc="http://schemas.openxmlformats.org/markup-compatibility/2006" xmlns:o="urn:schemas-microsoft-com:office:office" xmlns:r="http://schemas.openxmlformats.org/officeDocument/2006/relationships" xmlns:m="http://schemas.openxmlformats.org/officeDocument/2006/math" xmlns:v="urn:schemas-microsoft-com:vml" xmlns:wp14="http://schemas.microsoft.com/office/word/2010/wordprocessingDrawing" xmlns:wp="http://schemas.openxmlformats.org/drawingml/2006/wordprocessingDrawing" xmlns:w10="urn:schemas-microsoft-com:office:word" xmlns:w="http://schemas.openxmlformats.org/wordprocessingml/2006/main" xmlns:w14="http://schemas.microsoft.com/office/word/2010/wordml" xmlns:w15="http://schemas.microsoft.com/office/word/2012/wordml" xmlns:w16se="http://schemas.microsoft.com/office/word/2015/wordml/symex" xmlns:wpg="http://schemas.microsoft.com/office/word/2010/wordprocessingGroup" xmlns:wpi="http://schemas.microsoft.com/office/word/2010/wordprocessingInk" xmlns:wne="http://schemas.microsoft.com/office/word/2006/wordml" xmlns:wps="http://schemas.microsoft.com/office/word/2010/wordprocessingShape" mc:Ignorable="w14 w15 w16se wp14">
   <w:p>
     <w:pPr>
       <w:pStyle w:val="Encabezado"/>
@@ -8407,7 +8795,7 @@
             </wp:anchor>
           </w:drawing>
         </mc:Choice>
-        <mc:Fallback xmlns:cx="http://schemas.microsoft.com/office/drawing/2014/chartex" xmlns:cx1="http://schemas.microsoft.com/office/drawing/2015/9/8/chartex" xmlns:cx2="http://schemas.microsoft.com/office/drawing/2015/10/21/chartex" xmlns:cx3="http://schemas.microsoft.com/office/drawing/2016/5/9/chartex" xmlns:cx4="http://schemas.microsoft.com/office/drawing/2016/5/10/chartex" xmlns:cx5="http://schemas.microsoft.com/office/drawing/2016/5/11/chartex" xmlns:cx6="http://schemas.microsoft.com/office/drawing/2016/5/12/chartex" xmlns:cx7="http://schemas.microsoft.com/office/drawing/2016/5/13/chartex" xmlns:cx8="http://schemas.microsoft.com/office/drawing/2016/5/14/chartex" xmlns:aink="http://schemas.microsoft.com/office/drawing/2016/ink" xmlns:am3d="http://schemas.microsoft.com/office/drawing/2017/model3d" xmlns:w16cid="http://schemas.microsoft.com/office/word/2016/wordml/cid" xmlns:w16se="http://schemas.microsoft.com/office/word/2015/wordml/symex">
+        <mc:Fallback xmlns:w16cid="http://schemas.microsoft.com/office/word/2016/wordml/cid" xmlns:am3d="http://schemas.microsoft.com/office/drawing/2017/model3d" xmlns:aink="http://schemas.microsoft.com/office/drawing/2016/ink" xmlns:cx8="http://schemas.microsoft.com/office/drawing/2016/5/14/chartex" xmlns:cx7="http://schemas.microsoft.com/office/drawing/2016/5/13/chartex" xmlns:cx6="http://schemas.microsoft.com/office/drawing/2016/5/12/chartex" xmlns:cx5="http://schemas.microsoft.com/office/drawing/2016/5/11/chartex" xmlns:cx4="http://schemas.microsoft.com/office/drawing/2016/5/10/chartex" xmlns:cx3="http://schemas.microsoft.com/office/drawing/2016/5/9/chartex">
           <w:pict>
             <v:shapetype w14:anchorId="7E8CEF72" id="_x0000_t6" coordsize="21600,21600" o:spt="6" path="m,l,21600r21600,xe">
               <v:stroke joinstyle="miter"/>
@@ -8437,7 +8825,7 @@
 </file>
 
 <file path=word/numbering.xml><?xml version="1.0" encoding="utf-8"?>
-<w:numbering xmlns:wpc="http://schemas.microsoft.com/office/word/2010/wordprocessingCanvas" xmlns:mc="http://schemas.openxmlformats.org/markup-compatibility/2006" xmlns:o="urn:schemas-microsoft-com:office:office" xmlns:r="http://schemas.openxmlformats.org/officeDocument/2006/relationships" xmlns:m="http://schemas.openxmlformats.org/officeDocument/2006/math" xmlns:v="urn:schemas-microsoft-com:vml" xmlns:wp14="http://schemas.microsoft.com/office/word/2010/wordprocessingDrawing" xmlns:wp="http://schemas.openxmlformats.org/drawingml/2006/wordprocessingDrawing" xmlns:w10="urn:schemas-microsoft-com:office:word" xmlns:w="http://schemas.openxmlformats.org/wordprocessingml/2006/main" xmlns:w14="http://schemas.microsoft.com/office/word/2010/wordml" xmlns:w15="http://schemas.microsoft.com/office/word/2012/wordml" xmlns:wpg="http://schemas.microsoft.com/office/word/2010/wordprocessingGroup" xmlns:wpi="http://schemas.microsoft.com/office/word/2010/wordprocessingInk" xmlns:wne="http://schemas.microsoft.com/office/word/2006/wordml" xmlns:wps="http://schemas.microsoft.com/office/word/2010/wordprocessingShape" mc:Ignorable="w14 w15 wp14">
+<w:numbering xmlns:wpc="http://schemas.microsoft.com/office/word/2010/wordprocessingCanvas" xmlns:cx="http://schemas.microsoft.com/office/drawing/2014/chartex" xmlns:cx1="http://schemas.microsoft.com/office/drawing/2015/9/8/chartex" xmlns:cx2="http://schemas.microsoft.com/office/drawing/2015/10/21/chartex" xmlns:mc="http://schemas.openxmlformats.org/markup-compatibility/2006" xmlns:o="urn:schemas-microsoft-com:office:office" xmlns:r="http://schemas.openxmlformats.org/officeDocument/2006/relationships" xmlns:m="http://schemas.openxmlformats.org/officeDocument/2006/math" xmlns:v="urn:schemas-microsoft-com:vml" xmlns:wp14="http://schemas.microsoft.com/office/word/2010/wordprocessingDrawing" xmlns:wp="http://schemas.openxmlformats.org/drawingml/2006/wordprocessingDrawing" xmlns:w10="urn:schemas-microsoft-com:office:word" xmlns:w="http://schemas.openxmlformats.org/wordprocessingml/2006/main" xmlns:w14="http://schemas.microsoft.com/office/word/2010/wordml" xmlns:w15="http://schemas.microsoft.com/office/word/2012/wordml" xmlns:w16se="http://schemas.microsoft.com/office/word/2015/wordml/symex" xmlns:wpg="http://schemas.microsoft.com/office/word/2010/wordprocessingGroup" xmlns:wpi="http://schemas.microsoft.com/office/word/2010/wordprocessingInk" xmlns:wne="http://schemas.microsoft.com/office/word/2006/wordml" xmlns:wps="http://schemas.microsoft.com/office/word/2010/wordprocessingShape" mc:Ignorable="w14 w15 w16se wp14">
   <w:abstractNum w:abstractNumId="0" w15:restartNumberingAfterBreak="0">
     <w:nsid w:val="05500233"/>
     <w:multiLevelType w:val="hybridMultilevel"/>
@@ -11458,7 +11846,7 @@
 </file>
 
 <file path=word/styles.xml><?xml version="1.0" encoding="utf-8"?>
-<w:styles xmlns:mc="http://schemas.openxmlformats.org/markup-compatibility/2006" xmlns:r="http://schemas.openxmlformats.org/officeDocument/2006/relationships" xmlns:w="http://schemas.openxmlformats.org/wordprocessingml/2006/main" xmlns:w14="http://schemas.microsoft.com/office/word/2010/wordml" xmlns:w15="http://schemas.microsoft.com/office/word/2012/wordml" mc:Ignorable="w14 w15">
+<w:styles xmlns:mc="http://schemas.openxmlformats.org/markup-compatibility/2006" xmlns:r="http://schemas.openxmlformats.org/officeDocument/2006/relationships" xmlns:w="http://schemas.openxmlformats.org/wordprocessingml/2006/main" xmlns:w14="http://schemas.microsoft.com/office/word/2010/wordml" xmlns:w15="http://schemas.microsoft.com/office/word/2012/wordml" xmlns:w16se="http://schemas.microsoft.com/office/word/2015/wordml/symex" mc:Ignorable="w14 w15 w16se">
   <w:docDefaults>
     <w:rPrDefault>
       <w:rPr>
@@ -11474,7 +11862,7 @@
       </w:pPr>
     </w:pPrDefault>
   </w:docDefaults>
-  <w:latentStyles w:defLockedState="0" w:defUIPriority="99" w:defSemiHidden="0" w:defUnhideWhenUsed="0" w:defQFormat="0" w:count="371">
+  <w:latentStyles w:defLockedState="0" w:defUIPriority="99" w:defSemiHidden="0" w:defUnhideWhenUsed="0" w:defQFormat="0" w:count="372">
     <w:lsdException w:name="Normal" w:uiPriority="0" w:qFormat="1"/>
     <w:lsdException w:name="heading 1" w:uiPriority="9" w:qFormat="1"/>
     <w:lsdException w:name="heading 2" w:semiHidden="1" w:uiPriority="9" w:unhideWhenUsed="1" w:qFormat="1"/>
@@ -11580,7 +11968,6 @@
     <w:lsdException w:name="HTML Sample" w:semiHidden="1" w:unhideWhenUsed="1"/>
     <w:lsdException w:name="HTML Typewriter" w:semiHidden="1" w:unhideWhenUsed="1"/>
     <w:lsdException w:name="HTML Variable" w:semiHidden="1" w:unhideWhenUsed="1"/>
-    <w:lsdException w:name="Normal Table" w:semiHidden="1" w:unhideWhenUsed="1"/>
     <w:lsdException w:name="annotation subject" w:semiHidden="1" w:unhideWhenUsed="1"/>
     <w:lsdException w:name="No List" w:semiHidden="1" w:unhideWhenUsed="1"/>
     <w:lsdException w:name="Outline List 1" w:semiHidden="1" w:unhideWhenUsed="1"/>
@@ -11627,10 +12014,8 @@
     <w:lsdException w:name="Table Subtle 2" w:semiHidden="1" w:unhideWhenUsed="1"/>
     <w:lsdException w:name="Table Web 1" w:semiHidden="1" w:unhideWhenUsed="1"/>
     <w:lsdException w:name="Table Web 2" w:semiHidden="1" w:unhideWhenUsed="1"/>
-    <w:lsdException w:name="Table Web 3" w:semiHidden="1" w:unhideWhenUsed="1"/>
     <w:lsdException w:name="Balloon Text" w:semiHidden="1" w:unhideWhenUsed="1"/>
     <w:lsdException w:name="Table Grid" w:uiPriority="39"/>
-    <w:lsdException w:name="Table Theme" w:semiHidden="1" w:unhideWhenUsed="1"/>
     <w:lsdException w:name="Placeholder Text" w:semiHidden="1"/>
     <w:lsdException w:name="No Spacing" w:uiPriority="1" w:qFormat="1"/>
     <w:lsdException w:name="Light Shading" w:uiPriority="60"/>
@@ -11846,6 +12231,7 @@
     <w:lsdException w:name="List Table 5 Dark Accent 6" w:uiPriority="50"/>
     <w:lsdException w:name="List Table 6 Colorful Accent 6" w:uiPriority="51"/>
     <w:lsdException w:name="List Table 7 Colorful Accent 6" w:uiPriority="52"/>
+    <w:lsdException w:name="Mention" w:semiHidden="1" w:unhideWhenUsed="1"/>
   </w:latentStyles>
   <w:style w:type="paragraph" w:default="1" w:styleId="Normal">
     <w:name w:val="Normal"/>
@@ -12042,7 +12428,7 @@
       <w:szCs w:val="26"/>
     </w:rPr>
   </w:style>
-  <w:style w:type="paragraph" w:styleId="TtulodeTDC">
+  <w:style w:type="paragraph" w:styleId="TtuloTDC">
     <w:name w:val="TOC Heading"/>
     <w:basedOn w:val="Ttulo1"/>
     <w:next w:val="Normal"/>
@@ -12847,7 +13233,7 @@
 </file>
 
 <file path=customXml/itemProps1.xml><?xml version="1.0" encoding="utf-8"?>
-<ds:datastoreItem xmlns:ds="http://schemas.openxmlformats.org/officeDocument/2006/customXml" ds:itemID="{B3203209-120A-41C7-8050-E122409488E3}">
+<ds:datastoreItem xmlns:ds="http://schemas.openxmlformats.org/officeDocument/2006/customXml" ds:itemID="{65178FB7-1A2C-410B-A942-DC167BAC3D8C}">
   <ds:schemaRefs>
     <ds:schemaRef ds:uri="http://schemas.openxmlformats.org/officeDocument/2006/bibliography"/>
   </ds:schemaRefs>

</xml_diff>

<commit_message>
Se agregaron mas formularios y se corrigio un  doc
</commit_message>
<xml_diff>
--- a/02.Desarrollo del Proyecto/Requerimientos/Requerimientos.docx
+++ b/02.Desarrollo del Proyecto/Requerimientos/Requerimientos.docx
@@ -1,6 +1,6 @@
 
 <file path=word/document.xml><?xml version="1.0" encoding="utf-8"?>
-<w:document xmlns:wpc="http://schemas.microsoft.com/office/word/2010/wordprocessingCanvas" xmlns:cx="http://schemas.microsoft.com/office/drawing/2014/chartex" xmlns:cx1="http://schemas.microsoft.com/office/drawing/2015/9/8/chartex" xmlns:cx2="http://schemas.microsoft.com/office/drawing/2015/10/21/chartex" xmlns:mc="http://schemas.openxmlformats.org/markup-compatibility/2006" xmlns:o="urn:schemas-microsoft-com:office:office" xmlns:r="http://schemas.openxmlformats.org/officeDocument/2006/relationships" xmlns:m="http://schemas.openxmlformats.org/officeDocument/2006/math" xmlns:v="urn:schemas-microsoft-com:vml" xmlns:wp14="http://schemas.microsoft.com/office/word/2010/wordprocessingDrawing" xmlns:wp="http://schemas.openxmlformats.org/drawingml/2006/wordprocessingDrawing" xmlns:w10="urn:schemas-microsoft-com:office:word" xmlns:w="http://schemas.openxmlformats.org/wordprocessingml/2006/main" xmlns:w14="http://schemas.microsoft.com/office/word/2010/wordml" xmlns:w15="http://schemas.microsoft.com/office/word/2012/wordml" xmlns:w16se="http://schemas.microsoft.com/office/word/2015/wordml/symex" xmlns:wpg="http://schemas.microsoft.com/office/word/2010/wordprocessingGroup" xmlns:wpi="http://schemas.microsoft.com/office/word/2010/wordprocessingInk" xmlns:wne="http://schemas.microsoft.com/office/word/2006/wordml" xmlns:wps="http://schemas.microsoft.com/office/word/2010/wordprocessingShape" mc:Ignorable="w14 w15 w16se wp14">
+<w:document xmlns:wpc="http://schemas.microsoft.com/office/word/2010/wordprocessingCanvas" xmlns:mc="http://schemas.openxmlformats.org/markup-compatibility/2006" xmlns:o="urn:schemas-microsoft-com:office:office" xmlns:r="http://schemas.openxmlformats.org/officeDocument/2006/relationships" xmlns:m="http://schemas.openxmlformats.org/officeDocument/2006/math" xmlns:v="urn:schemas-microsoft-com:vml" xmlns:wp14="http://schemas.microsoft.com/office/word/2010/wordprocessingDrawing" xmlns:wp="http://schemas.openxmlformats.org/drawingml/2006/wordprocessingDrawing" xmlns:w10="urn:schemas-microsoft-com:office:word" xmlns:w="http://schemas.openxmlformats.org/wordprocessingml/2006/main" xmlns:w14="http://schemas.microsoft.com/office/word/2010/wordml" xmlns:w15="http://schemas.microsoft.com/office/word/2012/wordml" xmlns:wpg="http://schemas.microsoft.com/office/word/2010/wordprocessingGroup" xmlns:wpi="http://schemas.microsoft.com/office/word/2010/wordprocessingInk" xmlns:wne="http://schemas.microsoft.com/office/word/2006/wordml" xmlns:wps="http://schemas.microsoft.com/office/word/2010/wordprocessingShape" mc:Ignorable="w14 w15 wp14">
   <w:body>
     <w:p>
       <w:bookmarkStart w:id="0" w:name="_Toc492892116"/>
@@ -2110,8 +2110,6 @@
             </w:r>
           </w:p>
         </w:tc>
-        <w:bookmarkStart w:id="8" w:name="_GoBack"/>
-        <w:bookmarkEnd w:id="8"/>
       </w:tr>
       <w:tr>
         <w:tc>
@@ -6964,7 +6962,7 @@
           <w:lang w:val="es-ES_tradnl"/>
         </w:rPr>
       </w:pPr>
-      <w:bookmarkStart w:id="9" w:name="_Toc324333355"/>
+      <w:bookmarkStart w:id="8" w:name="_Toc324333355"/>
       <w:r>
         <w:rPr>
           <w:rFonts w:ascii="Arial Narrow" w:hAnsi="Arial Narrow"/>
@@ -6975,7 +6973,7 @@
         </w:rPr>
         <w:t>Requisitos comunes de las interfaces</w:t>
       </w:r>
-      <w:bookmarkEnd w:id="9"/>
+      <w:bookmarkEnd w:id="8"/>
     </w:p>
     <w:p>
       <w:pPr>
@@ -7018,8 +7016,8 @@
           <w:lang w:val="es-ES_tradnl"/>
         </w:rPr>
       </w:pPr>
-      <w:bookmarkStart w:id="10" w:name="_Toc33238248"/>
-      <w:bookmarkStart w:id="11" w:name="_Toc324333356"/>
+      <w:bookmarkStart w:id="9" w:name="_Toc33238248"/>
+      <w:bookmarkStart w:id="10" w:name="_Toc324333356"/>
       <w:r>
         <w:rPr>
           <w:rFonts w:ascii="Arial Narrow" w:hAnsi="Arial Narrow"/>
@@ -7028,8 +7026,8 @@
         </w:rPr>
         <w:t>Interfaces de usuario</w:t>
       </w:r>
+      <w:bookmarkEnd w:id="9"/>
       <w:bookmarkEnd w:id="10"/>
-      <w:bookmarkEnd w:id="11"/>
     </w:p>
     <w:p>
       <w:pPr>
@@ -7089,7 +7087,7 @@
           <w:lang w:val="es-ES_tradnl"/>
         </w:rPr>
       </w:pPr>
-      <w:bookmarkStart w:id="12" w:name="_Toc324333357"/>
+      <w:bookmarkStart w:id="11" w:name="_Toc324333357"/>
       <w:r>
         <w:rPr>
           <w:rFonts w:ascii="Arial Narrow" w:hAnsi="Arial Narrow"/>
@@ -7098,7 +7096,7 @@
         </w:rPr>
         <w:t>Interfaces de hardware</w:t>
       </w:r>
-      <w:bookmarkEnd w:id="12"/>
+      <w:bookmarkEnd w:id="11"/>
     </w:p>
     <w:p>
       <w:pPr>
@@ -7352,7 +7350,7 @@
           <w:lang w:val="es-ES_tradnl"/>
         </w:rPr>
       </w:pPr>
-      <w:bookmarkStart w:id="13" w:name="_Toc324333358"/>
+      <w:bookmarkStart w:id="12" w:name="_Toc324333358"/>
       <w:r>
         <w:rPr>
           <w:b/>
@@ -7361,7 +7359,7 @@
         <w:lastRenderedPageBreak/>
         <w:t>Interfaces de software</w:t>
       </w:r>
-      <w:bookmarkEnd w:id="13"/>
+      <w:bookmarkEnd w:id="12"/>
     </w:p>
     <w:p>
       <w:pPr>
@@ -7394,24 +7392,8 @@
         </w:rPr>
         <w:t>perativo: Windows 10</w:t>
       </w:r>
-    </w:p>
-    <w:p>
-      <w:pPr>
-        <w:pStyle w:val="Normalindentado3"/>
-        <w:numPr>
-          <w:ilvl w:val="0"/>
-          <w:numId w:val="22"/>
-        </w:numPr>
-        <w:rPr>
-          <w:lang w:val="es-ES_tradnl"/>
-        </w:rPr>
-      </w:pPr>
-      <w:r>
-        <w:rPr>
-          <w:lang w:val="es-ES_tradnl"/>
-        </w:rPr>
-        <w:t>Explorador: Mozilla o Chrome.</w:t>
-      </w:r>
+      <w:bookmarkStart w:id="13" w:name="_GoBack"/>
+      <w:bookmarkEnd w:id="13"/>
     </w:p>
     <w:p>
       <w:pPr>
@@ -7724,7 +7706,6 @@
           <w:b/>
           <w:lang w:val="es-ES_tradnl"/>
         </w:rPr>
-        <w:lastRenderedPageBreak/>
         <w:t>Registrar Equipo</w:t>
       </w:r>
     </w:p>
@@ -7738,6 +7719,7 @@
         <w:rPr>
           <w:lang w:val="es-ES_tradnl"/>
         </w:rPr>
+        <w:lastRenderedPageBreak/>
         <w:tab/>
       </w:r>
       <w:r>
@@ -7900,6 +7882,7 @@
           <w:b/>
           <w:lang w:val="es-ES_tradnl"/>
         </w:rPr>
+        <w:lastRenderedPageBreak/>
         <w:t>Consultar Equipos</w:t>
       </w:r>
     </w:p>
@@ -8116,7 +8099,6 @@
           <w:b/>
           <w:lang w:val="es-ES_tradnl"/>
         </w:rPr>
-        <w:lastRenderedPageBreak/>
         <w:t>Agregar Componentes</w:t>
       </w:r>
     </w:p>
@@ -8130,6 +8112,7 @@
         <w:rPr>
           <w:lang w:val="es-ES_tradnl"/>
         </w:rPr>
+        <w:lastRenderedPageBreak/>
         <w:tab/>
       </w:r>
       <w:r>
@@ -8322,7 +8305,7 @@
 </file>
 
 <file path=word/endnotes.xml><?xml version="1.0" encoding="utf-8"?>
-<w:endnotes xmlns:wpc="http://schemas.microsoft.com/office/word/2010/wordprocessingCanvas" xmlns:cx="http://schemas.microsoft.com/office/drawing/2014/chartex" xmlns:cx1="http://schemas.microsoft.com/office/drawing/2015/9/8/chartex" xmlns:cx2="http://schemas.microsoft.com/office/drawing/2015/10/21/chartex" xmlns:mc="http://schemas.openxmlformats.org/markup-compatibility/2006" xmlns:o="urn:schemas-microsoft-com:office:office" xmlns:r="http://schemas.openxmlformats.org/officeDocument/2006/relationships" xmlns:m="http://schemas.openxmlformats.org/officeDocument/2006/math" xmlns:v="urn:schemas-microsoft-com:vml" xmlns:wp14="http://schemas.microsoft.com/office/word/2010/wordprocessingDrawing" xmlns:wp="http://schemas.openxmlformats.org/drawingml/2006/wordprocessingDrawing" xmlns:w10="urn:schemas-microsoft-com:office:word" xmlns:w="http://schemas.openxmlformats.org/wordprocessingml/2006/main" xmlns:w14="http://schemas.microsoft.com/office/word/2010/wordml" xmlns:w15="http://schemas.microsoft.com/office/word/2012/wordml" xmlns:w16se="http://schemas.microsoft.com/office/word/2015/wordml/symex" xmlns:wpg="http://schemas.microsoft.com/office/word/2010/wordprocessingGroup" xmlns:wpi="http://schemas.microsoft.com/office/word/2010/wordprocessingInk" xmlns:wne="http://schemas.microsoft.com/office/word/2006/wordml" xmlns:wps="http://schemas.microsoft.com/office/word/2010/wordprocessingShape" mc:Ignorable="w14 w15 w16se wp14">
+<w:endnotes xmlns:wpc="http://schemas.microsoft.com/office/word/2010/wordprocessingCanvas" xmlns:mc="http://schemas.openxmlformats.org/markup-compatibility/2006" xmlns:o="urn:schemas-microsoft-com:office:office" xmlns:r="http://schemas.openxmlformats.org/officeDocument/2006/relationships" xmlns:m="http://schemas.openxmlformats.org/officeDocument/2006/math" xmlns:v="urn:schemas-microsoft-com:vml" xmlns:wp14="http://schemas.microsoft.com/office/word/2010/wordprocessingDrawing" xmlns:wp="http://schemas.openxmlformats.org/drawingml/2006/wordprocessingDrawing" xmlns:w10="urn:schemas-microsoft-com:office:word" xmlns:w="http://schemas.openxmlformats.org/wordprocessingml/2006/main" xmlns:w14="http://schemas.microsoft.com/office/word/2010/wordml" xmlns:w15="http://schemas.microsoft.com/office/word/2012/wordml" xmlns:wpg="http://schemas.microsoft.com/office/word/2010/wordprocessingGroup" xmlns:wpi="http://schemas.microsoft.com/office/word/2010/wordprocessingInk" xmlns:wne="http://schemas.microsoft.com/office/word/2006/wordml" xmlns:wps="http://schemas.microsoft.com/office/word/2010/wordprocessingShape" mc:Ignorable="w14 w15 wp14">
   <w:endnote w:type="separator" w:id="-1">
     <w:p>
       <w:pPr>
@@ -8347,7 +8330,7 @@
 </file>
 
 <file path=word/footer1.xml><?xml version="1.0" encoding="utf-8"?>
-<w:ftr xmlns:wpc="http://schemas.microsoft.com/office/word/2010/wordprocessingCanvas" xmlns:cx="http://schemas.microsoft.com/office/drawing/2014/chartex" xmlns:cx1="http://schemas.microsoft.com/office/drawing/2015/9/8/chartex" xmlns:cx2="http://schemas.microsoft.com/office/drawing/2015/10/21/chartex" xmlns:mc="http://schemas.openxmlformats.org/markup-compatibility/2006" xmlns:o="urn:schemas-microsoft-com:office:office" xmlns:r="http://schemas.openxmlformats.org/officeDocument/2006/relationships" xmlns:m="http://schemas.openxmlformats.org/officeDocument/2006/math" xmlns:v="urn:schemas-microsoft-com:vml" xmlns:wp14="http://schemas.microsoft.com/office/word/2010/wordprocessingDrawing" xmlns:wp="http://schemas.openxmlformats.org/drawingml/2006/wordprocessingDrawing" xmlns:w10="urn:schemas-microsoft-com:office:word" xmlns:w="http://schemas.openxmlformats.org/wordprocessingml/2006/main" xmlns:w14="http://schemas.microsoft.com/office/word/2010/wordml" xmlns:w15="http://schemas.microsoft.com/office/word/2012/wordml" xmlns:w16se="http://schemas.microsoft.com/office/word/2015/wordml/symex" xmlns:wpg="http://schemas.microsoft.com/office/word/2010/wordprocessingGroup" xmlns:wpi="http://schemas.microsoft.com/office/word/2010/wordprocessingInk" xmlns:wne="http://schemas.microsoft.com/office/word/2006/wordml" xmlns:wps="http://schemas.microsoft.com/office/word/2010/wordprocessingShape" mc:Ignorable="w14 w15 w16se wp14">
+<w:ftr xmlns:wpc="http://schemas.microsoft.com/office/word/2010/wordprocessingCanvas" xmlns:mc="http://schemas.openxmlformats.org/markup-compatibility/2006" xmlns:o="urn:schemas-microsoft-com:office:office" xmlns:r="http://schemas.openxmlformats.org/officeDocument/2006/relationships" xmlns:m="http://schemas.openxmlformats.org/officeDocument/2006/math" xmlns:v="urn:schemas-microsoft-com:vml" xmlns:wp14="http://schemas.microsoft.com/office/word/2010/wordprocessingDrawing" xmlns:wp="http://schemas.openxmlformats.org/drawingml/2006/wordprocessingDrawing" xmlns:w10="urn:schemas-microsoft-com:office:word" xmlns:w="http://schemas.openxmlformats.org/wordprocessingml/2006/main" xmlns:w14="http://schemas.microsoft.com/office/word/2010/wordml" xmlns:w15="http://schemas.microsoft.com/office/word/2012/wordml" xmlns:wpg="http://schemas.microsoft.com/office/word/2010/wordprocessingGroup" xmlns:wpi="http://schemas.microsoft.com/office/word/2010/wordprocessingInk" xmlns:wne="http://schemas.microsoft.com/office/word/2006/wordml" xmlns:wps="http://schemas.microsoft.com/office/word/2010/wordprocessingShape" mc:Ignorable="w14 w15 wp14">
   <w:p>
     <w:pPr>
       <w:pStyle w:val="Piedepgina"/>
@@ -8459,7 +8442,7 @@
             <w:noProof/>
             <w:lang w:val="es-ES"/>
           </w:rPr>
-          <w:t>3</w:t>
+          <w:t>10</w:t>
         </w:r>
         <w:r>
           <w:rPr>
@@ -8482,7 +8465,7 @@
 </file>
 
 <file path=word/footnotes.xml><?xml version="1.0" encoding="utf-8"?>
-<w:footnotes xmlns:wpc="http://schemas.microsoft.com/office/word/2010/wordprocessingCanvas" xmlns:cx="http://schemas.microsoft.com/office/drawing/2014/chartex" xmlns:cx1="http://schemas.microsoft.com/office/drawing/2015/9/8/chartex" xmlns:cx2="http://schemas.microsoft.com/office/drawing/2015/10/21/chartex" xmlns:mc="http://schemas.openxmlformats.org/markup-compatibility/2006" xmlns:o="urn:schemas-microsoft-com:office:office" xmlns:r="http://schemas.openxmlformats.org/officeDocument/2006/relationships" xmlns:m="http://schemas.openxmlformats.org/officeDocument/2006/math" xmlns:v="urn:schemas-microsoft-com:vml" xmlns:wp14="http://schemas.microsoft.com/office/word/2010/wordprocessingDrawing" xmlns:wp="http://schemas.openxmlformats.org/drawingml/2006/wordprocessingDrawing" xmlns:w10="urn:schemas-microsoft-com:office:word" xmlns:w="http://schemas.openxmlformats.org/wordprocessingml/2006/main" xmlns:w14="http://schemas.microsoft.com/office/word/2010/wordml" xmlns:w15="http://schemas.microsoft.com/office/word/2012/wordml" xmlns:w16se="http://schemas.microsoft.com/office/word/2015/wordml/symex" xmlns:wpg="http://schemas.microsoft.com/office/word/2010/wordprocessingGroup" xmlns:wpi="http://schemas.microsoft.com/office/word/2010/wordprocessingInk" xmlns:wne="http://schemas.microsoft.com/office/word/2006/wordml" xmlns:wps="http://schemas.microsoft.com/office/word/2010/wordprocessingShape" mc:Ignorable="w14 w15 w16se wp14">
+<w:footnotes xmlns:wpc="http://schemas.microsoft.com/office/word/2010/wordprocessingCanvas" xmlns:mc="http://schemas.openxmlformats.org/markup-compatibility/2006" xmlns:o="urn:schemas-microsoft-com:office:office" xmlns:r="http://schemas.openxmlformats.org/officeDocument/2006/relationships" xmlns:m="http://schemas.openxmlformats.org/officeDocument/2006/math" xmlns:v="urn:schemas-microsoft-com:vml" xmlns:wp14="http://schemas.microsoft.com/office/word/2010/wordprocessingDrawing" xmlns:wp="http://schemas.openxmlformats.org/drawingml/2006/wordprocessingDrawing" xmlns:w10="urn:schemas-microsoft-com:office:word" xmlns:w="http://schemas.openxmlformats.org/wordprocessingml/2006/main" xmlns:w14="http://schemas.microsoft.com/office/word/2010/wordml" xmlns:w15="http://schemas.microsoft.com/office/word/2012/wordml" xmlns:wpg="http://schemas.microsoft.com/office/word/2010/wordprocessingGroup" xmlns:wpi="http://schemas.microsoft.com/office/word/2010/wordprocessingInk" xmlns:wne="http://schemas.microsoft.com/office/word/2006/wordml" xmlns:wps="http://schemas.microsoft.com/office/word/2010/wordprocessingShape" mc:Ignorable="w14 w15 wp14">
   <w:footnote w:type="separator" w:id="-1">
     <w:p>
       <w:pPr>
@@ -8507,7 +8490,7 @@
 </file>
 
 <file path=word/header1.xml><?xml version="1.0" encoding="utf-8"?>
-<w:hdr xmlns:wpc="http://schemas.microsoft.com/office/word/2010/wordprocessingCanvas" xmlns:cx="http://schemas.microsoft.com/office/drawing/2014/chartex" xmlns:cx1="http://schemas.microsoft.com/office/drawing/2015/9/8/chartex" xmlns:cx2="http://schemas.microsoft.com/office/drawing/2015/10/21/chartex" xmlns:mc="http://schemas.openxmlformats.org/markup-compatibility/2006" xmlns:o="urn:schemas-microsoft-com:office:office" xmlns:r="http://schemas.openxmlformats.org/officeDocument/2006/relationships" xmlns:m="http://schemas.openxmlformats.org/officeDocument/2006/math" xmlns:v="urn:schemas-microsoft-com:vml" xmlns:wp14="http://schemas.microsoft.com/office/word/2010/wordprocessingDrawing" xmlns:wp="http://schemas.openxmlformats.org/drawingml/2006/wordprocessingDrawing" xmlns:w10="urn:schemas-microsoft-com:office:word" xmlns:w="http://schemas.openxmlformats.org/wordprocessingml/2006/main" xmlns:w14="http://schemas.microsoft.com/office/word/2010/wordml" xmlns:w15="http://schemas.microsoft.com/office/word/2012/wordml" xmlns:w16se="http://schemas.microsoft.com/office/word/2015/wordml/symex" xmlns:wpg="http://schemas.microsoft.com/office/word/2010/wordprocessingGroup" xmlns:wpi="http://schemas.microsoft.com/office/word/2010/wordprocessingInk" xmlns:wne="http://schemas.microsoft.com/office/word/2006/wordml" xmlns:wps="http://schemas.microsoft.com/office/word/2010/wordprocessingShape" mc:Ignorable="w14 w15 w16se wp14">
+<w:hdr xmlns:wpc="http://schemas.microsoft.com/office/word/2010/wordprocessingCanvas" xmlns:mc="http://schemas.openxmlformats.org/markup-compatibility/2006" xmlns:o="urn:schemas-microsoft-com:office:office" xmlns:r="http://schemas.openxmlformats.org/officeDocument/2006/relationships" xmlns:m="http://schemas.openxmlformats.org/officeDocument/2006/math" xmlns:v="urn:schemas-microsoft-com:vml" xmlns:wp14="http://schemas.microsoft.com/office/word/2010/wordprocessingDrawing" xmlns:wp="http://schemas.openxmlformats.org/drawingml/2006/wordprocessingDrawing" xmlns:w10="urn:schemas-microsoft-com:office:word" xmlns:w="http://schemas.openxmlformats.org/wordprocessingml/2006/main" xmlns:w14="http://schemas.microsoft.com/office/word/2010/wordml" xmlns:w15="http://schemas.microsoft.com/office/word/2012/wordml" xmlns:wpg="http://schemas.microsoft.com/office/word/2010/wordprocessingGroup" xmlns:wpi="http://schemas.microsoft.com/office/word/2010/wordprocessingInk" xmlns:wne="http://schemas.microsoft.com/office/word/2006/wordml" xmlns:wps="http://schemas.microsoft.com/office/word/2010/wordprocessingShape" mc:Ignorable="w14 w15 wp14">
   <w:p>
     <w:pPr>
       <w:pStyle w:val="Encabezado"/>
@@ -8705,7 +8688,7 @@
             </wp:anchor>
           </w:drawing>
         </mc:Choice>
-        <mc:Fallback>
+        <mc:Fallback xmlns:w16se="http://schemas.microsoft.com/office/word/2015/wordml/symex" xmlns:cx2="http://schemas.microsoft.com/office/drawing/2015/10/21/chartex" xmlns:cx1="http://schemas.microsoft.com/office/drawing/2015/9/8/chartex" xmlns:cx="http://schemas.microsoft.com/office/drawing/2014/chartex">
           <w:pict>
             <v:roundrect w14:anchorId="49F1089E" id="Rectángulo: esquinas redondeadas 6" o:spid="_x0000_s1026" style="position:absolute;margin-left:-43.5pt;margin-top:27.6pt;width:66pt;height:712.5pt;z-index:251661312;visibility:visible;mso-wrap-style:square;mso-width-percent:0;mso-height-percent:0;mso-wrap-distance-left:9pt;mso-wrap-distance-top:0;mso-wrap-distance-right:9pt;mso-wrap-distance-bottom:0;mso-position-horizontal:absolute;mso-position-horizontal-relative:text;mso-position-vertical:absolute;mso-position-vertical-relative:text;mso-width-percent:0;mso-height-percent:0;mso-width-relative:margin;mso-height-relative:margin;v-text-anchor:middle" arcsize="10923f" o:gfxdata="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" fillcolor="#c9c9c9 [1942]" stroked="f" strokeweight="1pt">
               <v:fill color2="#c9c9c9 [1942]" rotate="t" angle="90" colors="0 #747474;.5 #a9a9a9;1 #c9c9c9" focus="100%" type="gradient"/>
@@ -8795,7 +8778,7 @@
             </wp:anchor>
           </w:drawing>
         </mc:Choice>
-        <mc:Fallback xmlns:w16cid="http://schemas.microsoft.com/office/word/2016/wordml/cid" xmlns:am3d="http://schemas.microsoft.com/office/drawing/2017/model3d" xmlns:aink="http://schemas.microsoft.com/office/drawing/2016/ink" xmlns:cx8="http://schemas.microsoft.com/office/drawing/2016/5/14/chartex" xmlns:cx7="http://schemas.microsoft.com/office/drawing/2016/5/13/chartex" xmlns:cx6="http://schemas.microsoft.com/office/drawing/2016/5/12/chartex" xmlns:cx5="http://schemas.microsoft.com/office/drawing/2016/5/11/chartex" xmlns:cx4="http://schemas.microsoft.com/office/drawing/2016/5/10/chartex" xmlns:cx3="http://schemas.microsoft.com/office/drawing/2016/5/9/chartex">
+        <mc:Fallback xmlns:cx3="http://schemas.microsoft.com/office/drawing/2016/5/9/chartex" xmlns:cx4="http://schemas.microsoft.com/office/drawing/2016/5/10/chartex" xmlns:cx5="http://schemas.microsoft.com/office/drawing/2016/5/11/chartex" xmlns:cx6="http://schemas.microsoft.com/office/drawing/2016/5/12/chartex" xmlns:cx7="http://schemas.microsoft.com/office/drawing/2016/5/13/chartex" xmlns:cx8="http://schemas.microsoft.com/office/drawing/2016/5/14/chartex" xmlns:aink="http://schemas.microsoft.com/office/drawing/2016/ink" xmlns:am3d="http://schemas.microsoft.com/office/drawing/2017/model3d" xmlns:w16cid="http://schemas.microsoft.com/office/word/2016/wordml/cid" xmlns:w16se="http://schemas.microsoft.com/office/word/2015/wordml/symex" xmlns:cx2="http://schemas.microsoft.com/office/drawing/2015/10/21/chartex" xmlns:cx1="http://schemas.microsoft.com/office/drawing/2015/9/8/chartex" xmlns:cx="http://schemas.microsoft.com/office/drawing/2014/chartex">
           <w:pict>
             <v:shapetype w14:anchorId="7E8CEF72" id="_x0000_t6" coordsize="21600,21600" o:spt="6" path="m,l,21600r21600,xe">
               <v:stroke joinstyle="miter"/>
@@ -8825,7 +8808,7 @@
 </file>
 
 <file path=word/numbering.xml><?xml version="1.0" encoding="utf-8"?>
-<w:numbering xmlns:wpc="http://schemas.microsoft.com/office/word/2010/wordprocessingCanvas" xmlns:cx="http://schemas.microsoft.com/office/drawing/2014/chartex" xmlns:cx1="http://schemas.microsoft.com/office/drawing/2015/9/8/chartex" xmlns:cx2="http://schemas.microsoft.com/office/drawing/2015/10/21/chartex" xmlns:mc="http://schemas.openxmlformats.org/markup-compatibility/2006" xmlns:o="urn:schemas-microsoft-com:office:office" xmlns:r="http://schemas.openxmlformats.org/officeDocument/2006/relationships" xmlns:m="http://schemas.openxmlformats.org/officeDocument/2006/math" xmlns:v="urn:schemas-microsoft-com:vml" xmlns:wp14="http://schemas.microsoft.com/office/word/2010/wordprocessingDrawing" xmlns:wp="http://schemas.openxmlformats.org/drawingml/2006/wordprocessingDrawing" xmlns:w10="urn:schemas-microsoft-com:office:word" xmlns:w="http://schemas.openxmlformats.org/wordprocessingml/2006/main" xmlns:w14="http://schemas.microsoft.com/office/word/2010/wordml" xmlns:w15="http://schemas.microsoft.com/office/word/2012/wordml" xmlns:w16se="http://schemas.microsoft.com/office/word/2015/wordml/symex" xmlns:wpg="http://schemas.microsoft.com/office/word/2010/wordprocessingGroup" xmlns:wpi="http://schemas.microsoft.com/office/word/2010/wordprocessingInk" xmlns:wne="http://schemas.microsoft.com/office/word/2006/wordml" xmlns:wps="http://schemas.microsoft.com/office/word/2010/wordprocessingShape" mc:Ignorable="w14 w15 w16se wp14">
+<w:numbering xmlns:wpc="http://schemas.microsoft.com/office/word/2010/wordprocessingCanvas" xmlns:mc="http://schemas.openxmlformats.org/markup-compatibility/2006" xmlns:o="urn:schemas-microsoft-com:office:office" xmlns:r="http://schemas.openxmlformats.org/officeDocument/2006/relationships" xmlns:m="http://schemas.openxmlformats.org/officeDocument/2006/math" xmlns:v="urn:schemas-microsoft-com:vml" xmlns:wp14="http://schemas.microsoft.com/office/word/2010/wordprocessingDrawing" xmlns:wp="http://schemas.openxmlformats.org/drawingml/2006/wordprocessingDrawing" xmlns:w10="urn:schemas-microsoft-com:office:word" xmlns:w="http://schemas.openxmlformats.org/wordprocessingml/2006/main" xmlns:w14="http://schemas.microsoft.com/office/word/2010/wordml" xmlns:w15="http://schemas.microsoft.com/office/word/2012/wordml" xmlns:wpg="http://schemas.microsoft.com/office/word/2010/wordprocessingGroup" xmlns:wpi="http://schemas.microsoft.com/office/word/2010/wordprocessingInk" xmlns:wne="http://schemas.microsoft.com/office/word/2006/wordml" xmlns:wps="http://schemas.microsoft.com/office/word/2010/wordprocessingShape" mc:Ignorable="w14 w15 wp14">
   <w:abstractNum w:abstractNumId="0" w15:restartNumberingAfterBreak="0">
     <w:nsid w:val="05500233"/>
     <w:multiLevelType w:val="hybridMultilevel"/>
@@ -11846,7 +11829,7 @@
 </file>
 
 <file path=word/styles.xml><?xml version="1.0" encoding="utf-8"?>
-<w:styles xmlns:mc="http://schemas.openxmlformats.org/markup-compatibility/2006" xmlns:r="http://schemas.openxmlformats.org/officeDocument/2006/relationships" xmlns:w="http://schemas.openxmlformats.org/wordprocessingml/2006/main" xmlns:w14="http://schemas.microsoft.com/office/word/2010/wordml" xmlns:w15="http://schemas.microsoft.com/office/word/2012/wordml" xmlns:w16se="http://schemas.microsoft.com/office/word/2015/wordml/symex" mc:Ignorable="w14 w15 w16se">
+<w:styles xmlns:mc="http://schemas.openxmlformats.org/markup-compatibility/2006" xmlns:r="http://schemas.openxmlformats.org/officeDocument/2006/relationships" xmlns:w="http://schemas.openxmlformats.org/wordprocessingml/2006/main" xmlns:w14="http://schemas.microsoft.com/office/word/2010/wordml" xmlns:w15="http://schemas.microsoft.com/office/word/2012/wordml" mc:Ignorable="w14 w15">
   <w:docDefaults>
     <w:rPrDefault>
       <w:rPr>
@@ -11862,7 +11845,7 @@
       </w:pPr>
     </w:pPrDefault>
   </w:docDefaults>
-  <w:latentStyles w:defLockedState="0" w:defUIPriority="99" w:defSemiHidden="0" w:defUnhideWhenUsed="0" w:defQFormat="0" w:count="372">
+  <w:latentStyles w:defLockedState="0" w:defUIPriority="99" w:defSemiHidden="0" w:defUnhideWhenUsed="0" w:defQFormat="0" w:count="371">
     <w:lsdException w:name="Normal" w:uiPriority="0" w:qFormat="1"/>
     <w:lsdException w:name="heading 1" w:uiPriority="9" w:qFormat="1"/>
     <w:lsdException w:name="heading 2" w:semiHidden="1" w:uiPriority="9" w:unhideWhenUsed="1" w:qFormat="1"/>
@@ -11968,6 +11951,7 @@
     <w:lsdException w:name="HTML Sample" w:semiHidden="1" w:unhideWhenUsed="1"/>
     <w:lsdException w:name="HTML Typewriter" w:semiHidden="1" w:unhideWhenUsed="1"/>
     <w:lsdException w:name="HTML Variable" w:semiHidden="1" w:unhideWhenUsed="1"/>
+    <w:lsdException w:name="Normal Table" w:semiHidden="1" w:unhideWhenUsed="1"/>
     <w:lsdException w:name="annotation subject" w:semiHidden="1" w:unhideWhenUsed="1"/>
     <w:lsdException w:name="No List" w:semiHidden="1" w:unhideWhenUsed="1"/>
     <w:lsdException w:name="Outline List 1" w:semiHidden="1" w:unhideWhenUsed="1"/>
@@ -12014,8 +11998,10 @@
     <w:lsdException w:name="Table Subtle 2" w:semiHidden="1" w:unhideWhenUsed="1"/>
     <w:lsdException w:name="Table Web 1" w:semiHidden="1" w:unhideWhenUsed="1"/>
     <w:lsdException w:name="Table Web 2" w:semiHidden="1" w:unhideWhenUsed="1"/>
+    <w:lsdException w:name="Table Web 3" w:semiHidden="1" w:unhideWhenUsed="1"/>
     <w:lsdException w:name="Balloon Text" w:semiHidden="1" w:unhideWhenUsed="1"/>
     <w:lsdException w:name="Table Grid" w:uiPriority="39"/>
+    <w:lsdException w:name="Table Theme" w:semiHidden="1" w:unhideWhenUsed="1"/>
     <w:lsdException w:name="Placeholder Text" w:semiHidden="1"/>
     <w:lsdException w:name="No Spacing" w:uiPriority="1" w:qFormat="1"/>
     <w:lsdException w:name="Light Shading" w:uiPriority="60"/>
@@ -12231,7 +12217,6 @@
     <w:lsdException w:name="List Table 5 Dark Accent 6" w:uiPriority="50"/>
     <w:lsdException w:name="List Table 6 Colorful Accent 6" w:uiPriority="51"/>
     <w:lsdException w:name="List Table 7 Colorful Accent 6" w:uiPriority="52"/>
-    <w:lsdException w:name="Mention" w:semiHidden="1" w:unhideWhenUsed="1"/>
   </w:latentStyles>
   <w:style w:type="paragraph" w:default="1" w:styleId="Normal">
     <w:name w:val="Normal"/>
@@ -12428,7 +12413,7 @@
       <w:szCs w:val="26"/>
     </w:rPr>
   </w:style>
-  <w:style w:type="paragraph" w:styleId="TtuloTDC">
+  <w:style w:type="paragraph" w:styleId="TtulodeTDC">
     <w:name w:val="TOC Heading"/>
     <w:basedOn w:val="Ttulo1"/>
     <w:next w:val="Normal"/>
@@ -13233,7 +13218,7 @@
 </file>
 
 <file path=customXml/itemProps1.xml><?xml version="1.0" encoding="utf-8"?>
-<ds:datastoreItem xmlns:ds="http://schemas.openxmlformats.org/officeDocument/2006/customXml" ds:itemID="{65178FB7-1A2C-410B-A942-DC167BAC3D8C}">
+<ds:datastoreItem xmlns:ds="http://schemas.openxmlformats.org/officeDocument/2006/customXml" ds:itemID="{5CA05FF3-4AAD-4978-8E1C-21D61F011AD2}">
   <ds:schemaRefs>
     <ds:schemaRef ds:uri="http://schemas.openxmlformats.org/officeDocument/2006/bibliography"/>
   </ds:schemaRefs>

</xml_diff>